<commit_message>
finalizing the short guide
</commit_message>
<xml_diff>
--- a/TechComm/semester/2023-01-Spring/ShortGuide2TW-Spring23.docx
+++ b/TechComm/semester/2023-01-Spring/ShortGuide2TW-Spring23.docx
@@ -370,7 +370,7 @@
       <w:r>
         <w:fldChar w:fldCharType="separate"/>
       </w:r>
-      <w:hyperlink w:anchor="_Toc123581186" w:history="1">
+      <w:hyperlink w:anchor="_Toc123786685" w:history="1">
         <w:r>
           <w:rPr>
             <w:rStyle w:val="Hyperlink"/>
@@ -397,7 +397,7 @@
             <w:noProof/>
             <w:webHidden/>
           </w:rPr>
-          <w:instrText xml:space="preserve"> PAGEREF _Toc123581186 \h </w:instrText>
+          <w:instrText xml:space="preserve"> PAGEREF _Toc123786685 \h </w:instrText>
         </w:r>
         <w:r>
           <w:rPr>
@@ -442,7 +442,7 @@
           <w:szCs w:val="22"/>
         </w:rPr>
       </w:pPr>
-      <w:hyperlink w:anchor="_Toc123581187" w:history="1">
+      <w:hyperlink w:anchor="_Toc123786686" w:history="1">
         <w:r>
           <w:rPr>
             <w:rStyle w:val="Hyperlink"/>
@@ -469,7 +469,7 @@
             <w:noProof/>
             <w:webHidden/>
           </w:rPr>
-          <w:instrText xml:space="preserve"> PAGEREF _Toc123581187 \h </w:instrText>
+          <w:instrText xml:space="preserve"> PAGEREF _Toc123786686 \h </w:instrText>
         </w:r>
         <w:r>
           <w:rPr>
@@ -514,7 +514,7 @@
           <w:szCs w:val="22"/>
         </w:rPr>
       </w:pPr>
-      <w:hyperlink w:anchor="_Toc123581188" w:history="1">
+      <w:hyperlink w:anchor="_Toc123786687" w:history="1">
         <w:r>
           <w:rPr>
             <w:rStyle w:val="Hyperlink"/>
@@ -541,7 +541,7 @@
             <w:noProof/>
             <w:webHidden/>
           </w:rPr>
-          <w:instrText xml:space="preserve"> PAGEREF _Toc123581188 \h </w:instrText>
+          <w:instrText xml:space="preserve"> PAGEREF _Toc123786687 \h </w:instrText>
         </w:r>
         <w:r>
           <w:rPr>
@@ -586,7 +586,7 @@
           <w:szCs w:val="22"/>
         </w:rPr>
       </w:pPr>
-      <w:hyperlink w:anchor="_Toc123581189" w:history="1">
+      <w:hyperlink w:anchor="_Toc123786688" w:history="1">
         <w:r>
           <w:rPr>
             <w:rStyle w:val="Hyperlink"/>
@@ -613,7 +613,7 @@
             <w:noProof/>
             <w:webHidden/>
           </w:rPr>
-          <w:instrText xml:space="preserve"> PAGEREF _Toc123581189 \h </w:instrText>
+          <w:instrText xml:space="preserve"> PAGEREF _Toc123786688 \h </w:instrText>
         </w:r>
         <w:r>
           <w:rPr>
@@ -658,7 +658,7 @@
           <w:szCs w:val="22"/>
         </w:rPr>
       </w:pPr>
-      <w:hyperlink w:anchor="_Toc123581190" w:history="1">
+      <w:hyperlink w:anchor="_Toc123786689" w:history="1">
         <w:r>
           <w:rPr>
             <w:rStyle w:val="Hyperlink"/>
@@ -685,7 +685,7 @@
             <w:noProof/>
             <w:webHidden/>
           </w:rPr>
-          <w:instrText xml:space="preserve"> PAGEREF _Toc123581190 \h </w:instrText>
+          <w:instrText xml:space="preserve"> PAGEREF _Toc123786689 \h </w:instrText>
         </w:r>
         <w:r>
           <w:rPr>
@@ -730,7 +730,7 @@
           <w:szCs w:val="22"/>
         </w:rPr>
       </w:pPr>
-      <w:hyperlink w:anchor="_Toc123581191" w:history="1">
+      <w:hyperlink w:anchor="_Toc123786690" w:history="1">
         <w:r>
           <w:rPr>
             <w:rStyle w:val="Hyperlink"/>
@@ -757,7 +757,7 @@
             <w:noProof/>
             <w:webHidden/>
           </w:rPr>
-          <w:instrText xml:space="preserve"> PAGEREF _Toc123581191 \h </w:instrText>
+          <w:instrText xml:space="preserve"> PAGEREF _Toc123786690 \h </w:instrText>
         </w:r>
         <w:r>
           <w:rPr>
@@ -802,7 +802,7 @@
           <w:szCs w:val="22"/>
         </w:rPr>
       </w:pPr>
-      <w:hyperlink w:anchor="_Toc123581192" w:history="1">
+      <w:hyperlink w:anchor="_Toc123786691" w:history="1">
         <w:r>
           <w:rPr>
             <w:rStyle w:val="Hyperlink"/>
@@ -829,7 +829,7 @@
             <w:noProof/>
             <w:webHidden/>
           </w:rPr>
-          <w:instrText xml:space="preserve"> PAGEREF _Toc123581192 \h </w:instrText>
+          <w:instrText xml:space="preserve"> PAGEREF _Toc123786691 \h </w:instrText>
         </w:r>
         <w:r>
           <w:rPr>
@@ -874,7 +874,7 @@
           <w:szCs w:val="22"/>
         </w:rPr>
       </w:pPr>
-      <w:hyperlink w:anchor="_Toc123581193" w:history="1">
+      <w:hyperlink w:anchor="_Toc123786692" w:history="1">
         <w:r>
           <w:rPr>
             <w:rStyle w:val="Hyperlink"/>
@@ -901,7 +901,7 @@
             <w:noProof/>
             <w:webHidden/>
           </w:rPr>
-          <w:instrText xml:space="preserve"> PAGEREF _Toc123581193 \h </w:instrText>
+          <w:instrText xml:space="preserve"> PAGEREF _Toc123786692 \h </w:instrText>
         </w:r>
         <w:r>
           <w:rPr>
@@ -946,7 +946,7 @@
           <w:szCs w:val="22"/>
         </w:rPr>
       </w:pPr>
-      <w:hyperlink w:anchor="_Toc123581194" w:history="1">
+      <w:hyperlink w:anchor="_Toc123786693" w:history="1">
         <w:r>
           <w:rPr>
             <w:rStyle w:val="Hyperlink"/>
@@ -973,7 +973,7 @@
             <w:noProof/>
             <w:webHidden/>
           </w:rPr>
-          <w:instrText xml:space="preserve"> PAGEREF _Toc123581194 \h </w:instrText>
+          <w:instrText xml:space="preserve"> PAGEREF _Toc123786693 \h </w:instrText>
         </w:r>
         <w:r>
           <w:rPr>
@@ -1018,7 +1018,7 @@
           <w:szCs w:val="22"/>
         </w:rPr>
       </w:pPr>
-      <w:hyperlink w:anchor="_Toc123581195" w:history="1">
+      <w:hyperlink w:anchor="_Toc123786694" w:history="1">
         <w:r>
           <w:rPr>
             <w:rStyle w:val="Hyperlink"/>
@@ -1045,7 +1045,7 @@
             <w:noProof/>
             <w:webHidden/>
           </w:rPr>
-          <w:instrText xml:space="preserve"> PAGEREF _Toc123581195 \h </w:instrText>
+          <w:instrText xml:space="preserve"> PAGEREF _Toc123786694 \h </w:instrText>
         </w:r>
         <w:r>
           <w:rPr>
@@ -1090,7 +1090,7 @@
           <w:szCs w:val="22"/>
         </w:rPr>
       </w:pPr>
-      <w:hyperlink w:anchor="_Toc123581196" w:history="1">
+      <w:hyperlink w:anchor="_Toc123786695" w:history="1">
         <w:r>
           <w:rPr>
             <w:rStyle w:val="Hyperlink"/>
@@ -1117,7 +1117,7 @@
             <w:noProof/>
             <w:webHidden/>
           </w:rPr>
-          <w:instrText xml:space="preserve"> PAGEREF _Toc123581196 \h </w:instrText>
+          <w:instrText xml:space="preserve"> PAGEREF _Toc123786695 \h </w:instrText>
         </w:r>
         <w:r>
           <w:rPr>
@@ -1162,7 +1162,7 @@
           <w:szCs w:val="22"/>
         </w:rPr>
       </w:pPr>
-      <w:hyperlink w:anchor="_Toc123581197" w:history="1">
+      <w:hyperlink w:anchor="_Toc123786696" w:history="1">
         <w:r>
           <w:rPr>
             <w:rStyle w:val="Hyperlink"/>
@@ -1189,7 +1189,7 @@
             <w:noProof/>
             <w:webHidden/>
           </w:rPr>
-          <w:instrText xml:space="preserve"> PAGEREF _Toc123581197 \h </w:instrText>
+          <w:instrText xml:space="preserve"> PAGEREF _Toc123786696 \h </w:instrText>
         </w:r>
         <w:r>
           <w:rPr>
@@ -1234,7 +1234,7 @@
           <w:szCs w:val="22"/>
         </w:rPr>
       </w:pPr>
-      <w:hyperlink w:anchor="_Toc123581198" w:history="1">
+      <w:hyperlink w:anchor="_Toc123786697" w:history="1">
         <w:r>
           <w:rPr>
             <w:rStyle w:val="Hyperlink"/>
@@ -1261,7 +1261,7 @@
             <w:noProof/>
             <w:webHidden/>
           </w:rPr>
-          <w:instrText xml:space="preserve"> PAGEREF _Toc123581198 \h </w:instrText>
+          <w:instrText xml:space="preserve"> PAGEREF _Toc123786697 \h </w:instrText>
         </w:r>
         <w:r>
           <w:rPr>
@@ -1294,6 +1294,78 @@
     </w:p>
     <w:p>
       <w:pPr>
+        <w:pStyle w:val="TOC1"/>
+        <w:tabs>
+          <w:tab w:val="right" w:leader="dot" w:pos="9980"/>
+        </w:tabs>
+        <w:rPr>
+          <w:rFonts w:asciiTheme="minorHAnsi" w:eastAsiaTheme="minorEastAsia" w:hAnsiTheme="minorHAnsi" w:cstheme="minorBidi"/>
+          <w:noProof/>
+          <w:color w:val="auto"/>
+          <w:sz w:val="22"/>
+          <w:szCs w:val="22"/>
+        </w:rPr>
+      </w:pPr>
+      <w:hyperlink w:anchor="_Toc123786698" w:history="1">
+        <w:r>
+          <w:rPr>
+            <w:rStyle w:val="Hyperlink"/>
+            <w:noProof/>
+          </w:rPr>
+          <w:t>Get Help with the Course</w:t>
+        </w:r>
+        <w:r>
+          <w:rPr>
+            <w:noProof/>
+            <w:webHidden/>
+          </w:rPr>
+          <w:tab/>
+        </w:r>
+        <w:r>
+          <w:rPr>
+            <w:noProof/>
+            <w:webHidden/>
+          </w:rPr>
+          <w:fldChar w:fldCharType="begin"/>
+        </w:r>
+        <w:r>
+          <w:rPr>
+            <w:noProof/>
+            <w:webHidden/>
+          </w:rPr>
+          <w:instrText xml:space="preserve"> PAGEREF _Toc123786698 \h </w:instrText>
+        </w:r>
+        <w:r>
+          <w:rPr>
+            <w:noProof/>
+            <w:webHidden/>
+          </w:rPr>
+        </w:r>
+        <w:r>
+          <w:rPr>
+            <w:noProof/>
+            <w:webHidden/>
+          </w:rPr>
+          <w:fldChar w:fldCharType="separate"/>
+        </w:r>
+        <w:r>
+          <w:rPr>
+            <w:noProof/>
+            <w:webHidden/>
+          </w:rPr>
+          <w:t>17</w:t>
+        </w:r>
+        <w:r>
+          <w:rPr>
+            <w:noProof/>
+            <w:webHidden/>
+          </w:rPr>
+          <w:fldChar w:fldCharType="end"/>
+        </w:r>
+      </w:hyperlink>
+    </w:p>
+    <w:p>
+      <w:pPr>
         <w:spacing w:before="480" w:after="0"/>
       </w:pPr>
       <w:r>
@@ -1313,7 +1385,19 @@
           <w:rPr>
             <w:rStyle w:val="Hyperlink"/>
           </w:rPr>
-          <w:t xml:space="preserve"> Policy</w:t>
+          <w:t xml:space="preserve"> Po</w:t>
+        </w:r>
+        <w:r>
+          <w:rPr>
+            <w:rStyle w:val="Hyperlink"/>
+          </w:rPr>
+          <w:t>l</w:t>
+        </w:r>
+        <w:r>
+          <w:rPr>
+            <w:rStyle w:val="Hyperlink"/>
+          </w:rPr>
+          <w:t>icy</w:t>
         </w:r>
         <w:r>
           <w:rPr>
@@ -1455,7 +1539,7 @@
       </w:pPr>
       <w:bookmarkStart w:id="1" w:name="_Toc103729010"/>
       <w:bookmarkStart w:id="2" w:name="_Toc104155363"/>
-      <w:bookmarkStart w:id="3" w:name="_Toc123581186"/>
+      <w:bookmarkStart w:id="3" w:name="_Toc123786685"/>
       <w:r>
         <w:t>Acknowledgements</w:t>
       </w:r>
@@ -1536,7 +1620,7 @@
       </w:pPr>
       <w:bookmarkStart w:id="4" w:name="_Toc103729011"/>
       <w:bookmarkStart w:id="5" w:name="_Toc104155364"/>
-      <w:bookmarkStart w:id="6" w:name="_Toc123581187"/>
+      <w:bookmarkStart w:id="6" w:name="_Toc123786686"/>
       <w:r>
         <w:t>Your Access to this Course</w:t>
       </w:r>
@@ -2125,7 +2209,7 @@
       <w:bookmarkStart w:id="7" w:name="_em78m06h97vh" w:colFirst="0" w:colLast="0"/>
       <w:bookmarkStart w:id="8" w:name="_Toc103729012"/>
       <w:bookmarkStart w:id="9" w:name="_Toc104155365"/>
-      <w:bookmarkStart w:id="10" w:name="_Toc123581188"/>
+      <w:bookmarkStart w:id="10" w:name="_Toc123786687"/>
       <w:bookmarkEnd w:id="7"/>
       <w:r>
         <w:lastRenderedPageBreak/>
@@ -3708,7 +3792,7 @@
       </w:pPr>
       <w:bookmarkStart w:id="44" w:name="_Toc103729013"/>
       <w:bookmarkStart w:id="45" w:name="_Toc104155366"/>
-      <w:bookmarkStart w:id="46" w:name="_Toc123581189"/>
+      <w:bookmarkStart w:id="46" w:name="_Toc123786688"/>
       <w:r>
         <w:lastRenderedPageBreak/>
         <w:t xml:space="preserve">Short </w:t>
@@ -6012,7 +6096,7 @@
       <w:bookmarkStart w:id="50" w:name="_Toc104155368"/>
       <w:bookmarkStart w:id="51" w:name="_Hlk78689133"/>
       <w:bookmarkStart w:id="52" w:name="_Toc103729015"/>
-      <w:bookmarkStart w:id="53" w:name="_Toc123581190"/>
+      <w:bookmarkStart w:id="53" w:name="_Toc123786689"/>
       <w:r>
         <w:lastRenderedPageBreak/>
         <w:t>Suggested</w:t>
@@ -7172,7 +7256,7 @@
         <w:pStyle w:val="Heading1"/>
       </w:pPr>
       <w:bookmarkStart w:id="54" w:name="_Toc104155369"/>
-      <w:bookmarkStart w:id="55" w:name="_Toc123581191"/>
+      <w:bookmarkStart w:id="55" w:name="_Toc123786690"/>
       <w:bookmarkEnd w:id="49"/>
       <w:bookmarkEnd w:id="50"/>
       <w:r>
@@ -9010,7 +9094,7 @@
       </w:pPr>
       <w:bookmarkStart w:id="60" w:name="_Toc103729016"/>
       <w:bookmarkStart w:id="61" w:name="_Toc104155370"/>
-      <w:bookmarkStart w:id="62" w:name="_Toc123581192"/>
+      <w:bookmarkStart w:id="62" w:name="_Toc123786691"/>
       <w:r>
         <w:lastRenderedPageBreak/>
         <w:t>Sequence of Technical Writing Projects</w:t>
@@ -9906,7 +9990,7 @@
       </w:pPr>
       <w:bookmarkStart w:id="70" w:name="_Toc103729017"/>
       <w:bookmarkStart w:id="71" w:name="_Toc104155371"/>
-      <w:bookmarkStart w:id="72" w:name="_Toc123581193"/>
+      <w:bookmarkStart w:id="72" w:name="_Toc123786692"/>
       <w:r>
         <w:lastRenderedPageBreak/>
         <w:t>Why Food &amp; Technical Writing?</w:t>
@@ -10412,7 +10496,7 @@
       <w:pPr>
         <w:pStyle w:val="Heading1"/>
       </w:pPr>
-      <w:bookmarkStart w:id="73" w:name="_Toc123581194"/>
+      <w:bookmarkStart w:id="73" w:name="_Toc123786693"/>
       <w:r>
         <w:rPr>
           <w:noProof/>
@@ -11292,7 +11376,7 @@
       </w:pPr>
       <w:bookmarkStart w:id="82" w:name="_Toc103729019"/>
       <w:bookmarkStart w:id="83" w:name="_Toc104155372"/>
-      <w:bookmarkStart w:id="84" w:name="_Toc123581195"/>
+      <w:bookmarkStart w:id="84" w:name="_Toc123786694"/>
       <w:r>
         <w:lastRenderedPageBreak/>
         <w:t xml:space="preserve">How </w:t>
@@ -12394,7 +12478,7 @@
       </w:pPr>
       <w:bookmarkStart w:id="86" w:name="_Toc103729020"/>
       <w:bookmarkStart w:id="87" w:name="_Toc104155373"/>
-      <w:bookmarkStart w:id="88" w:name="_Toc123581196"/>
+      <w:bookmarkStart w:id="88" w:name="_Toc123786695"/>
       <w:r>
         <w:lastRenderedPageBreak/>
         <w:t xml:space="preserve">How </w:t>
@@ -13474,9 +13558,9 @@
           <w:noProof/>
         </w:rPr>
         <w:drawing>
-          <wp:inline distT="0" distB="0" distL="0" distR="0" wp14:anchorId="490CE4F7" wp14:editId="3633B5BE">
+          <wp:inline distT="0" distB="0" distL="0" distR="0" wp14:anchorId="490CE4F7" wp14:editId="391F9394">
             <wp:extent cx="5724525" cy="4251761"/>
-            <wp:effectExtent l="0" t="0" r="0" b="0"/>
+            <wp:effectExtent l="19050" t="19050" r="9525" b="15875"/>
             <wp:docPr id="96" name="Picture 96" descr="Chart showing course grade distribution for Fall 2022: 7 withdrew or dropped, 0 earned an F, 6 earned a grade in the D range, 3 earned a grade in the C range, 14 earned a grade in the B range, and 54 earned a grade in the A range."/>
             <wp:cNvGraphicFramePr>
               <a:graphicFrameLocks xmlns:a="http://schemas.openxmlformats.org/drawingml/2006/main" noChangeAspect="1"/>
@@ -13502,6 +13586,13 @@
                     <a:prstGeom prst="rect">
                       <a:avLst/>
                     </a:prstGeom>
+                    <a:ln>
+                      <a:solidFill>
+                        <a:schemeClr val="bg2">
+                          <a:lumMod val="90000"/>
+                        </a:schemeClr>
+                      </a:solidFill>
+                    </a:ln>
                   </pic:spPr>
                 </pic:pic>
               </a:graphicData>
@@ -14505,23 +14596,37 @@
         </w:rPr>
         <w:t xml:space="preserve"> If you are a graduating senior this term, any make-up or extension may </w:t>
       </w:r>
-      <w:proofErr w:type="gramStart"/>
       <w:r>
         <w:rPr>
           <w:rFonts w:ascii="Acherus Grotesque Light" w:hAnsi="Acherus Grotesque Light" w:cs="Calibri"/>
           <w:sz w:val="20"/>
           <w:szCs w:val="20"/>
         </w:rPr>
-        <w:t>effect</w:t>
-      </w:r>
-      <w:proofErr w:type="gramEnd"/>
+        <w:t>keep you from g</w:t>
+      </w:r>
       <w:r>
         <w:rPr>
           <w:rFonts w:ascii="Acherus Grotesque Light" w:hAnsi="Acherus Grotesque Light" w:cs="Calibri"/>
           <w:sz w:val="20"/>
           <w:szCs w:val="20"/>
         </w:rPr>
-        <w:t xml:space="preserve"> your ability to graduate on time.</w:t>
+        <w:t>raduat</w:t>
+      </w:r>
+      <w:r>
+        <w:rPr>
+          <w:rFonts w:ascii="Acherus Grotesque Light" w:hAnsi="Acherus Grotesque Light" w:cs="Calibri"/>
+          <w:sz w:val="20"/>
+          <w:szCs w:val="20"/>
+        </w:rPr>
+        <w:t>ing</w:t>
+      </w:r>
+      <w:r>
+        <w:rPr>
+          <w:rFonts w:ascii="Acherus Grotesque Light" w:hAnsi="Acherus Grotesque Light" w:cs="Calibri"/>
+          <w:sz w:val="20"/>
+          <w:szCs w:val="20"/>
+        </w:rPr>
+        <w:t xml:space="preserve"> on time.</w:t>
       </w:r>
     </w:p>
     <w:p>
@@ -14550,7 +14655,7 @@
       </w:pPr>
       <w:bookmarkStart w:id="92" w:name="_Toc103729021"/>
       <w:bookmarkStart w:id="93" w:name="_Toc104155374"/>
-      <w:bookmarkStart w:id="94" w:name="_Toc123581197"/>
+      <w:bookmarkStart w:id="94" w:name="_Toc123786696"/>
       <w:bookmarkEnd w:id="85"/>
       <w:r>
         <w:rPr>
@@ -15437,7 +15542,7 @@
       </w:pPr>
       <w:bookmarkStart w:id="106" w:name="_Toc103729022"/>
       <w:bookmarkStart w:id="107" w:name="_Toc104155375"/>
-      <w:bookmarkStart w:id="108" w:name="_Toc123581198"/>
+      <w:bookmarkStart w:id="108" w:name="_Toc123786697"/>
       <w:r>
         <w:lastRenderedPageBreak/>
         <w:t xml:space="preserve">Tips for </w:t>
@@ -16363,467 +16468,19 @@
       <w:pPr>
         <w:pStyle w:val="Heading1"/>
       </w:pPr>
-      <w:r>
-        <w:rPr>
-          <w:rFonts w:eastAsia="Arial"/>
-          <w:noProof/>
-          <w:sz w:val="28"/>
-          <w:szCs w:val="28"/>
-        </w:rPr>
+      <w:bookmarkStart w:id="109" w:name="_Toc123786698"/>
+      <w:r>
         <w:lastRenderedPageBreak/>
-        <mc:AlternateContent>
-          <mc:Choice Requires="wpg">
-            <w:drawing>
-              <wp:anchor distT="0" distB="0" distL="228600" distR="228600" simplePos="0" relativeHeight="251825152" behindDoc="1" locked="0" layoutInCell="1" allowOverlap="1" wp14:anchorId="6BC39835" wp14:editId="19263D22">
-                <wp:simplePos x="0" y="0"/>
-                <wp:positionH relativeFrom="margin">
-                  <wp:posOffset>4419600</wp:posOffset>
-                </wp:positionH>
-                <wp:positionV relativeFrom="margin">
-                  <wp:posOffset>38100</wp:posOffset>
-                </wp:positionV>
-                <wp:extent cx="1828800" cy="6305550"/>
-                <wp:effectExtent l="0" t="0" r="26035" b="19050"/>
-                <wp:wrapSquare wrapText="bothSides"/>
-                <wp:docPr id="201" name="Group 201"/>
-                <wp:cNvGraphicFramePr/>
-                <a:graphic xmlns:a="http://schemas.openxmlformats.org/drawingml/2006/main">
-                  <a:graphicData uri="http://schemas.microsoft.com/office/word/2010/wordprocessingGroup">
-                    <wpg:wgp>
-                      <wpg:cNvGrpSpPr/>
-                      <wpg:grpSpPr>
-                        <a:xfrm>
-                          <a:off x="0" y="0"/>
-                          <a:ext cx="1828800" cy="6305550"/>
-                          <a:chOff x="0" y="0"/>
-                          <a:chExt cx="1828800" cy="8788254"/>
-                        </a:xfrm>
-                      </wpg:grpSpPr>
-                      <wps:wsp>
-                        <wps:cNvPr id="202" name="Rectangle 202"/>
-                        <wps:cNvSpPr/>
-                        <wps:spPr>
-                          <a:xfrm>
-                            <a:off x="0" y="0"/>
-                            <a:ext cx="1828800" cy="228600"/>
-                          </a:xfrm>
-                          <a:prstGeom prst="rect">
-                            <a:avLst/>
-                          </a:prstGeom>
-                          <a:solidFill>
-                            <a:schemeClr val="accent1"/>
-                          </a:solidFill>
-                          <a:ln>
-                            <a:solidFill>
-                              <a:schemeClr val="accent1"/>
-                            </a:solidFill>
-                          </a:ln>
-                        </wps:spPr>
-                        <wps:style>
-                          <a:lnRef idx="2">
-                            <a:schemeClr val="accent1">
-                              <a:shade val="50000"/>
-                            </a:schemeClr>
-                          </a:lnRef>
-                          <a:fillRef idx="1">
-                            <a:schemeClr val="accent1"/>
-                          </a:fillRef>
-                          <a:effectRef idx="0">
-                            <a:schemeClr val="accent1"/>
-                          </a:effectRef>
-                          <a:fontRef idx="minor">
-                            <a:schemeClr val="lt1"/>
-                          </a:fontRef>
-                        </wps:style>
-                        <wps:bodyPr rot="0" spcFirstLastPara="0" vertOverflow="overflow" horzOverflow="overflow" vert="horz" wrap="square" lIns="91440" tIns="45720" rIns="91440" bIns="45720" numCol="1" spcCol="0" rtlCol="0" fromWordArt="0" anchor="ctr" anchorCtr="0" forceAA="0" compatLnSpc="1">
-                          <a:prstTxWarp prst="textNoShape">
-                            <a:avLst/>
-                          </a:prstTxWarp>
-                          <a:noAutofit/>
-                        </wps:bodyPr>
-                      </wps:wsp>
-                      <wps:wsp>
-                        <wps:cNvPr id="203" name="Rectangle 203"/>
-                        <wps:cNvSpPr/>
-                        <wps:spPr>
-                          <a:xfrm>
-                            <a:off x="0" y="927279"/>
-                            <a:ext cx="1828800" cy="7860975"/>
-                          </a:xfrm>
-                          <a:prstGeom prst="rect">
-                            <a:avLst/>
-                          </a:prstGeom>
-                          <a:solidFill>
-                            <a:schemeClr val="accent1"/>
-                          </a:solidFill>
-                          <a:ln>
-                            <a:solidFill>
-                              <a:schemeClr val="accent1"/>
-                            </a:solidFill>
-                          </a:ln>
-                        </wps:spPr>
-                        <wps:style>
-                          <a:lnRef idx="2">
-                            <a:schemeClr val="accent1">
-                              <a:shade val="50000"/>
-                            </a:schemeClr>
-                          </a:lnRef>
-                          <a:fillRef idx="1">
-                            <a:schemeClr val="accent1"/>
-                          </a:fillRef>
-                          <a:effectRef idx="0">
-                            <a:schemeClr val="accent1"/>
-                          </a:effectRef>
-                          <a:fontRef idx="minor">
-                            <a:schemeClr val="lt1"/>
-                          </a:fontRef>
-                        </wps:style>
-                        <wps:txbx>
-                          <w:txbxContent>
-                            <w:p>
-                              <w:pPr>
-                                <w:rPr>
-                                  <w:color w:val="FFFFFF" w:themeColor="background1"/>
-                                </w:rPr>
-                              </w:pPr>
-                            </w:p>
-                            <w:p>
-                              <w:pPr>
-                                <w:rPr>
-                                  <w:rFonts w:eastAsia="Arial"/>
-                                  <w:color w:val="FFFFFF" w:themeColor="background1"/>
-                                  <w:lang w:val="en"/>
-                                </w:rPr>
-                              </w:pPr>
-                              <w:r>
-                                <w:rPr>
-                                  <w:rFonts w:eastAsia="Arial"/>
-                                  <w:color w:val="FFFFFF" w:themeColor="background1"/>
-                                  <w:lang w:val="en"/>
-                                </w:rPr>
-                                <w:t>ask questions about the course and assignments</w:t>
-                              </w:r>
-                            </w:p>
-                            <w:p>
-                              <w:pPr>
-                                <w:rPr>
-                                  <w:rFonts w:eastAsia="Arial"/>
-                                  <w:color w:val="FFFFFF" w:themeColor="background1"/>
-                                  <w:lang w:val="en"/>
-                                </w:rPr>
-                              </w:pPr>
-                              <w:r>
-                                <w:rPr>
-                                  <w:rFonts w:eastAsia="Arial"/>
-                                  <w:color w:val="FFFFFF" w:themeColor="background1"/>
-                                  <w:lang w:val="en"/>
-                                </w:rPr>
-                                <w:t>specific things you are struggling with in your writing</w:t>
-                              </w:r>
-                            </w:p>
-                            <w:p>
-                              <w:pPr>
-                                <w:rPr>
-                                  <w:rFonts w:eastAsia="Arial"/>
-                                  <w:color w:val="FFFFFF" w:themeColor="background1"/>
-                                  <w:lang w:val="en"/>
-                                </w:rPr>
-                              </w:pPr>
-                              <w:r>
-                                <w:rPr>
-                                  <w:rFonts w:eastAsia="Arial"/>
-                                  <w:color w:val="FFFFFF" w:themeColor="background1"/>
-                                  <w:lang w:val="en"/>
-                                </w:rPr>
-                                <w:t>checking in to make sure you're on course</w:t>
-                              </w:r>
-                            </w:p>
-                            <w:p>
-                              <w:pPr>
-                                <w:rPr>
-                                  <w:rFonts w:eastAsia="Arial"/>
-                                  <w:color w:val="FFFFFF" w:themeColor="background1"/>
-                                  <w:lang w:val="en"/>
-                                </w:rPr>
-                              </w:pPr>
-                              <w:r>
-                                <w:rPr>
-                                  <w:rFonts w:eastAsia="Arial"/>
-                                  <w:color w:val="FFFFFF" w:themeColor="background1"/>
-                                  <w:lang w:val="en"/>
-                                </w:rPr>
-                                <w:t>get live help when I'm online</w:t>
-                              </w:r>
-                            </w:p>
-                            <w:p>
-                              <w:pPr>
-                                <w:rPr>
-                                  <w:rFonts w:eastAsia="Arial"/>
-                                  <w:color w:val="FFFFFF" w:themeColor="background1"/>
-                                  <w:lang w:val="en"/>
-                                </w:rPr>
-                              </w:pPr>
-                              <w:r>
-                                <w:rPr>
-                                  <w:color w:val="FFFFFF" w:themeColor="background1"/>
-                                </w:rPr>
-                                <w:t>We all work at different times. Email me or send me a message in Canvas whenever you have a question, and I will reply when I am able. Remember that you always have the grace period to give you more time, so you will rarely need to worry if I can’t reply immediately.</w:t>
-                              </w:r>
-                            </w:p>
-                            <w:p>
-                              <w:pPr>
-                                <w:rPr>
-                                  <w:color w:val="FFFFFF" w:themeColor="background1"/>
-                                </w:rPr>
-                              </w:pPr>
-                            </w:p>
-                          </w:txbxContent>
-                        </wps:txbx>
-                        <wps:bodyPr rot="0" spcFirstLastPara="0" vertOverflow="overflow" horzOverflow="overflow" vert="horz" wrap="square" lIns="91440" tIns="182880" rIns="109728" bIns="228600" numCol="1" spcCol="0" rtlCol="0" fromWordArt="0" anchor="t" anchorCtr="0" forceAA="0" compatLnSpc="1">
-                          <a:prstTxWarp prst="textNoShape">
-                            <a:avLst/>
-                          </a:prstTxWarp>
-                          <a:noAutofit/>
-                        </wps:bodyPr>
-                      </wps:wsp>
-                      <wps:wsp>
-                        <wps:cNvPr id="204" name="Text Box 204"/>
-                        <wps:cNvSpPr txBox="1"/>
-                        <wps:spPr>
-                          <a:xfrm>
-                            <a:off x="0" y="231820"/>
-                            <a:ext cx="1828800" cy="685800"/>
-                          </a:xfrm>
-                          <a:prstGeom prst="rect">
-                            <a:avLst/>
-                          </a:prstGeom>
-                          <a:solidFill>
-                            <a:schemeClr val="bg1"/>
-                          </a:solidFill>
-                          <a:ln w="6350">
-                            <a:solidFill>
-                              <a:schemeClr val="accent1"/>
-                            </a:solidFill>
-                          </a:ln>
-                          <a:effectLst/>
-                        </wps:spPr>
-                        <wps:style>
-                          <a:lnRef idx="0">
-                            <a:schemeClr val="accent1"/>
-                          </a:lnRef>
-                          <a:fillRef idx="0">
-                            <a:schemeClr val="accent1"/>
-                          </a:fillRef>
-                          <a:effectRef idx="0">
-                            <a:schemeClr val="accent1"/>
-                          </a:effectRef>
-                          <a:fontRef idx="minor">
-                            <a:schemeClr val="dk1"/>
-                          </a:fontRef>
-                        </wps:style>
-                        <wps:txbx>
-                          <w:txbxContent>
-                            <w:p>
-                              <w:pPr>
-                                <w:pStyle w:val="NoSpacing"/>
-                                <w:jc w:val="center"/>
-                                <w:rPr>
-                                  <w:rFonts w:ascii="Acherus Grotesque Medium" w:eastAsiaTheme="majorEastAsia" w:hAnsi="Acherus Grotesque Medium" w:cstheme="majorBidi"/>
-                                  <w:b/>
-                                  <w:bCs/>
-                                  <w:caps/>
-                                  <w:color w:val="861F41" w:themeColor="accent1"/>
-                                  <w:sz w:val="24"/>
-                                  <w:szCs w:val="24"/>
-                                </w:rPr>
-                              </w:pPr>
-                              <w:r>
-                                <w:rPr>
-                                  <w:rFonts w:ascii="Acherus Grotesque Medium" w:eastAsiaTheme="majorEastAsia" w:hAnsi="Acherus Grotesque Medium" w:cstheme="majorBidi"/>
-                                  <w:b/>
-                                  <w:bCs/>
-                                  <w:color w:val="861F41" w:themeColor="accent1"/>
-                                  <w:sz w:val="24"/>
-                                  <w:szCs w:val="24"/>
-                                </w:rPr>
-                                <w:t>Tips for Getting Help</w:t>
-                              </w:r>
-                            </w:p>
-                          </w:txbxContent>
-                        </wps:txbx>
-                        <wps:bodyPr rot="0" spcFirstLastPara="0" vertOverflow="overflow" horzOverflow="overflow" vert="horz" wrap="square" lIns="91440" tIns="91440" rIns="91440" bIns="91440" numCol="1" spcCol="0" rtlCol="0" fromWordArt="0" anchor="ctr" anchorCtr="0" forceAA="0" compatLnSpc="1">
-                          <a:prstTxWarp prst="textNoShape">
-                            <a:avLst/>
-                          </a:prstTxWarp>
-                          <a:noAutofit/>
-                        </wps:bodyPr>
-                      </wps:wsp>
-                    </wpg:wgp>
-                  </a:graphicData>
-                </a:graphic>
-                <wp14:sizeRelH relativeFrom="margin">
-                  <wp14:pctWidth>30800</wp14:pctWidth>
-                </wp14:sizeRelH>
-                <wp14:sizeRelV relativeFrom="margin">
-                  <wp14:pctHeight>0</wp14:pctHeight>
-                </wp14:sizeRelV>
-              </wp:anchor>
-            </w:drawing>
-          </mc:Choice>
-          <mc:Fallback>
-            <w:pict>
-              <v:group w14:anchorId="6BC39835" id="Group 201" o:spid="_x0000_s1028" style="position:absolute;margin-left:348pt;margin-top:3pt;width:2in;height:496.5pt;z-index:-251491328;mso-width-percent:308;mso-wrap-distance-left:18pt;mso-wrap-distance-right:18pt;mso-position-horizontal-relative:margin;mso-position-vertical-relative:margin;mso-width-percent:308;mso-width-relative:margin;mso-height-relative:margin" coordsize="18288,87882" o:gfxdata="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">
-                <v:rect id="Rectangle 202" o:spid="_x0000_s1029" style="position:absolute;width:18288;height:2286;visibility:visible;mso-wrap-style:square;v-text-anchor:middle" o:gfxdata="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" fillcolor="#861f41 [3204]" strokecolor="#861f41 [3204]" strokeweight="1pt"/>
-                <v:rect id="Rectangle 203" o:spid="_x0000_s1030" style="position:absolute;top:9272;width:18288;height:78610;visibility:visible;mso-wrap-style:square;v-text-anchor:top" o:gfxdata="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" fillcolor="#861f41 [3204]" strokecolor="#861f41 [3204]" strokeweight="1pt">
-                  <v:textbox inset=",14.4pt,8.64pt,18pt">
-                    <w:txbxContent>
-                      <w:p>
-                        <w:pPr>
-                          <w:rPr>
-                            <w:color w:val="FFFFFF" w:themeColor="background1"/>
-                          </w:rPr>
-                        </w:pPr>
-                      </w:p>
-                      <w:p>
-                        <w:pPr>
-                          <w:rPr>
-                            <w:rFonts w:eastAsia="Arial"/>
-                            <w:color w:val="FFFFFF" w:themeColor="background1"/>
-                            <w:lang w:val="en"/>
-                          </w:rPr>
-                        </w:pPr>
-                        <w:r>
-                          <w:rPr>
-                            <w:rFonts w:eastAsia="Arial"/>
-                            <w:color w:val="FFFFFF" w:themeColor="background1"/>
-                            <w:lang w:val="en"/>
-                          </w:rPr>
-                          <w:t>ask questions about the course and assignments</w:t>
-                        </w:r>
-                      </w:p>
-                      <w:p>
-                        <w:pPr>
-                          <w:rPr>
-                            <w:rFonts w:eastAsia="Arial"/>
-                            <w:color w:val="FFFFFF" w:themeColor="background1"/>
-                            <w:lang w:val="en"/>
-                          </w:rPr>
-                        </w:pPr>
-                        <w:r>
-                          <w:rPr>
-                            <w:rFonts w:eastAsia="Arial"/>
-                            <w:color w:val="FFFFFF" w:themeColor="background1"/>
-                            <w:lang w:val="en"/>
-                          </w:rPr>
-                          <w:t>specific things you are struggling with in your writing</w:t>
-                        </w:r>
-                      </w:p>
-                      <w:p>
-                        <w:pPr>
-                          <w:rPr>
-                            <w:rFonts w:eastAsia="Arial"/>
-                            <w:color w:val="FFFFFF" w:themeColor="background1"/>
-                            <w:lang w:val="en"/>
-                          </w:rPr>
-                        </w:pPr>
-                        <w:r>
-                          <w:rPr>
-                            <w:rFonts w:eastAsia="Arial"/>
-                            <w:color w:val="FFFFFF" w:themeColor="background1"/>
-                            <w:lang w:val="en"/>
-                          </w:rPr>
-                          <w:t>checking in to make sure you're on course</w:t>
-                        </w:r>
-                      </w:p>
-                      <w:p>
-                        <w:pPr>
-                          <w:rPr>
-                            <w:rFonts w:eastAsia="Arial"/>
-                            <w:color w:val="FFFFFF" w:themeColor="background1"/>
-                            <w:lang w:val="en"/>
-                          </w:rPr>
-                        </w:pPr>
-                        <w:r>
-                          <w:rPr>
-                            <w:rFonts w:eastAsia="Arial"/>
-                            <w:color w:val="FFFFFF" w:themeColor="background1"/>
-                            <w:lang w:val="en"/>
-                          </w:rPr>
-                          <w:t>get live help when I'm online</w:t>
-                        </w:r>
-                      </w:p>
-                      <w:p>
-                        <w:pPr>
-                          <w:rPr>
-                            <w:rFonts w:eastAsia="Arial"/>
-                            <w:color w:val="FFFFFF" w:themeColor="background1"/>
-                            <w:lang w:val="en"/>
-                          </w:rPr>
-                        </w:pPr>
-                        <w:r>
-                          <w:rPr>
-                            <w:color w:val="FFFFFF" w:themeColor="background1"/>
-                          </w:rPr>
-                          <w:t>We all work at different times. Email me or send me a message in Canvas whenever you have a question, and I will reply when I am able. Remember that you always have the grace period to give you more time, so you will rarely need to worry if I can’t reply immediately.</w:t>
-                        </w:r>
-                      </w:p>
-                      <w:p>
-                        <w:pPr>
-                          <w:rPr>
-                            <w:color w:val="FFFFFF" w:themeColor="background1"/>
-                          </w:rPr>
-                        </w:pPr>
-                      </w:p>
-                    </w:txbxContent>
-                  </v:textbox>
-                </v:rect>
-                <v:shape id="Text Box 204" o:spid="_x0000_s1031" type="#_x0000_t202" style="position:absolute;top:2318;width:18288;height:6858;visibility:visible;mso-wrap-style:square;v-text-anchor:middle" o:gfxdata="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" fillcolor="white [3212]" strokecolor="#861f41 [3204]" strokeweight=".5pt">
-                  <v:textbox inset=",7.2pt,,7.2pt">
-                    <w:txbxContent>
-                      <w:p>
-                        <w:pPr>
-                          <w:pStyle w:val="NoSpacing"/>
-                          <w:jc w:val="center"/>
-                          <w:rPr>
-                            <w:rFonts w:ascii="Acherus Grotesque Medium" w:eastAsiaTheme="majorEastAsia" w:hAnsi="Acherus Grotesque Medium" w:cstheme="majorBidi"/>
-                            <w:b/>
-                            <w:bCs/>
-                            <w:caps/>
-                            <w:color w:val="861F41" w:themeColor="accent1"/>
-                            <w:sz w:val="24"/>
-                            <w:szCs w:val="24"/>
-                          </w:rPr>
-                        </w:pPr>
-                        <w:r>
-                          <w:rPr>
-                            <w:rFonts w:ascii="Acherus Grotesque Medium" w:eastAsiaTheme="majorEastAsia" w:hAnsi="Acherus Grotesque Medium" w:cstheme="majorBidi"/>
-                            <w:b/>
-                            <w:bCs/>
-                            <w:color w:val="861F41" w:themeColor="accent1"/>
-                            <w:sz w:val="24"/>
-                            <w:szCs w:val="24"/>
-                          </w:rPr>
-                          <w:t>Tips for Getting Help</w:t>
-                        </w:r>
-                      </w:p>
-                    </w:txbxContent>
-                  </v:textbox>
-                </v:shape>
-                <w10:wrap type="square" anchorx="margin" anchory="margin"/>
-              </v:group>
-            </w:pict>
-          </mc:Fallback>
-        </mc:AlternateContent>
-      </w:r>
-      <w:r>
         <w:t xml:space="preserve">Get Help </w:t>
       </w:r>
       <w:r>
         <w:t>with the Course</w:t>
       </w:r>
-    </w:p>
-    <w:p>
-      <w:pPr>
+      <w:bookmarkEnd w:id="109"/>
+    </w:p>
+    <w:p>
+      <w:pPr>
+        <w:spacing w:after="0"/>
         <w:rPr>
           <w:rFonts w:eastAsia="Arial"/>
           <w:lang w:val="en"/>
@@ -16834,223 +16491,45 @@
           <w:rFonts w:eastAsia="Arial"/>
           <w:lang w:val="en"/>
         </w:rPr>
-        <w:t xml:space="preserve">If you need to ask questions about anything in the course, you can use any of these options to get help. </w:t>
-      </w:r>
-    </w:p>
-    <w:p>
-      <w:pPr>
-        <w:pStyle w:val="Heading3"/>
-      </w:pPr>
-      <w:r>
-        <w:t>Direct Questions Using Canvas Inbox</w:t>
-      </w:r>
-      <w:r>
-        <w:rPr>
-          <w:b w:val="0"/>
-          <w:bCs w:val="0"/>
-        </w:rPr>
-        <w:t xml:space="preserve"> </w:t>
-      </w:r>
-      <w:r>
-        <w:rPr>
-          <mc:AlternateContent>
-            <mc:Choice Requires="w16se"/>
-            <mc:Fallback>
-              <w:rFonts w:ascii="Segoe UI Emoji" w:eastAsia="Segoe UI Emoji" w:hAnsi="Segoe UI Emoji" w:cs="Segoe UI Emoji"/>
-            </mc:Fallback>
-          </mc:AlternateContent>
-          <w:b w:val="0"/>
-          <w:bCs w:val="0"/>
-        </w:rPr>
-        <mc:AlternateContent>
-          <mc:Choice Requires="w16se">
-            <w16se:symEx w16se:font="Segoe UI Emoji" w16se:char="1F4E7"/>
-          </mc:Choice>
-          <mc:Fallback>
-            <w:t>📧</w:t>
-          </mc:Fallback>
-        </mc:AlternateContent>
-      </w:r>
-    </w:p>
-    <w:p>
-      <w:r>
-        <w:t xml:space="preserve">For personal questions, send a private message in Canvas, using </w:t>
-      </w:r>
-      <w:hyperlink r:id="rId81" w:history="1">
-        <w:r>
-          <w:rPr>
-            <w:rStyle w:val="Hyperlink"/>
-            <w:rFonts w:eastAsia="Arial"/>
-          </w:rPr>
-          <w:t>the Inbox tool</w:t>
-        </w:r>
-      </w:hyperlink>
-      <w:r>
-        <w:t xml:space="preserve">. Canvas messages are secure, </w:t>
-      </w:r>
-      <w:r>
-        <w:t xml:space="preserve">so </w:t>
-      </w:r>
-      <w:r>
-        <w:t xml:space="preserve">they meet all </w:t>
-      </w:r>
-      <w:hyperlink r:id="rId82" w:history="1">
-        <w:r>
-          <w:rPr>
-            <w:rStyle w:val="Hyperlink"/>
-            <w:rFonts w:eastAsia="Arial"/>
-          </w:rPr>
-          <w:t>FERPA requirements</w:t>
-        </w:r>
-      </w:hyperlink>
-      <w:r>
-        <w:t xml:space="preserve"> and protect your privacy.</w:t>
-      </w:r>
-    </w:p>
-    <w:p>
-      <w:pPr>
-        <w:pStyle w:val="Heading3"/>
-      </w:pPr>
-      <w:r>
-        <w:t>Student Hours</w:t>
-      </w:r>
-      <w:r>
-        <w:t xml:space="preserve"> Using Google Chat</w:t>
-      </w:r>
-      <w:r>
-        <w:t xml:space="preserve"> </w:t>
-      </w:r>
-      <w:r>
-        <w:rPr>
-          <mc:AlternateContent>
-            <mc:Choice Requires="w16se"/>
-            <mc:Fallback>
-              <w:rFonts w:ascii="Segoe UI Emoji" w:eastAsia="Segoe UI Emoji" w:hAnsi="Segoe UI Emoji" w:cs="Segoe UI Emoji"/>
-            </mc:Fallback>
-          </mc:AlternateContent>
-          <w:b w:val="0"/>
-          <w:bCs w:val="0"/>
-        </w:rPr>
-        <mc:AlternateContent>
-          <mc:Choice Requires="w16se">
-            <w16se:symEx w16se:font="Segoe UI Emoji" w16se:char="1F4AC"/>
-          </mc:Choice>
-          <mc:Fallback>
-            <w:t>💬</w:t>
-          </mc:Fallback>
-        </mc:AlternateContent>
-      </w:r>
-    </w:p>
-    <w:p>
-      <w:pPr>
+        <w:t>U</w:t>
+      </w:r>
+      <w:r>
         <w:rPr>
           <w:rFonts w:eastAsia="Arial"/>
           <w:lang w:val="en"/>
         </w:rPr>
-      </w:pPr>
-    </w:p>
-    <w:p>
-      <w:pPr>
-        <w:rPr>
-          <w:rFonts w:eastAsia="Arial"/>
-        </w:rPr>
-      </w:pPr>
-      <w:hyperlink r:id="rId83" w:history="1">
-        <w:r>
-          <w:rPr>
-            <w:rStyle w:val="Hyperlink"/>
-            <w:rFonts w:eastAsia="Arial"/>
-          </w:rPr>
-          <w:t>Get started with Google Chat</w:t>
-        </w:r>
-      </w:hyperlink>
-    </w:p>
-    <w:p>
-      <w:pPr>
-        <w:rPr>
-          <w:rFonts w:eastAsia="Arial"/>
-        </w:rPr>
-      </w:pPr>
-      <w:hyperlink r:id="rId84" w:history="1">
-        <w:r>
-          <w:rPr>
-            <w:rStyle w:val="Hyperlink"/>
-          </w:rPr>
-          <w:t>Chat cheat sheet</w:t>
-        </w:r>
-      </w:hyperlink>
-    </w:p>
-    <w:p>
-      <w:r>
-        <w:t>Normally, I am online from late afternoon through early morning hours, so look for responses from me during those hours. I’m not a morning person, and I usually take a two- or three-hour break each evening around 7:30 PM for family time.</w:t>
-      </w:r>
-    </w:p>
-    <w:p>
-      <w:pPr>
+        <w:t xml:space="preserve">se any of these options to </w:t>
+      </w:r>
+      <w:r>
         <w:rPr>
           <w:rFonts w:eastAsia="Arial"/>
           <w:lang w:val="en"/>
         </w:rPr>
-      </w:pPr>
-    </w:p>
-    <w:p>
-      <w:pPr>
-        <w:pStyle w:val="Heading3"/>
-      </w:pPr>
-      <w:r>
-        <w:t>Class Discussion Using Google Spaces Chat</w:t>
-      </w:r>
-    </w:p>
-    <w:p>
-      <w:pPr>
+        <w:t>connect with me or others in the class for</w:t>
+      </w:r>
+      <w:r>
         <w:rPr>
           <w:rFonts w:eastAsia="Arial"/>
           <w:lang w:val="en"/>
         </w:rPr>
-      </w:pPr>
-    </w:p>
-    <w:p>
-      <w:hyperlink r:id="rId85" w:history="1">
-        <w:r>
-          <w:rPr>
-            <w:rStyle w:val="Hyperlink"/>
-          </w:rPr>
-          <w:t>Use Spaces in Google Workspace</w:t>
-        </w:r>
-      </w:hyperlink>
-    </w:p>
-    <w:p>
-      <w:pPr>
-        <w:rPr>
-          <w:rFonts w:eastAsia="Arial"/>
-          <w:lang w:val="en"/>
-        </w:rPr>
-      </w:pPr>
+        <w:t xml:space="preserve"> help. </w:t>
+      </w:r>
     </w:p>
     <w:p>
       <w:pPr>
         <w:pStyle w:val="Heading3"/>
       </w:pPr>
       <w:r>
-        <w:t xml:space="preserve">Class </w:t>
-      </w:r>
-      <w:r>
-        <w:t xml:space="preserve">xxx </w:t>
-      </w:r>
-      <w:r>
-        <w:t xml:space="preserve">Using </w:t>
-      </w:r>
-      <w:r>
-        <w:t>Canvas Discussions</w:t>
-      </w:r>
-      <w:r>
-        <w:t xml:space="preserve"> </w:t>
-      </w:r>
-      <w:r>
+        <w:t xml:space="preserve">General Questions in Canvas Discussions </w:t>
+      </w:r>
+      <w:r>
+        <w:rPr>
+          <w:noProof/>
+        </w:rPr>
         <w:drawing>
-          <wp:inline distT="0" distB="0" distL="0" distR="0" wp14:anchorId="5D137A06" wp14:editId="5636E30F">
-            <wp:extent cx="297180" cy="274320"/>
-            <wp:effectExtent l="0" t="0" r="7620" b="0"/>
+          <wp:inline distT="0" distB="0" distL="0" distR="0" wp14:anchorId="77609A97" wp14:editId="09BC0C84">
+            <wp:extent cx="247650" cy="228600"/>
+            <wp:effectExtent l="0" t="0" r="0" b="0"/>
             <wp:docPr id="13" name="Picture 13"/>
             <wp:cNvGraphicFramePr>
               <a:graphicFrameLocks xmlns:a="http://schemas.openxmlformats.org/drawingml/2006/main" noChangeAspect="1"/>
@@ -17063,7 +16542,7 @@
                     <pic:cNvPicPr/>
                   </pic:nvPicPr>
                   <pic:blipFill>
-                    <a:blip r:embed="rId86">
+                    <a:blip r:embed="rId81">
                       <a:duotone>
                         <a:schemeClr val="accent1">
                           <a:shade val="45000"/>
@@ -17079,7 +16558,7 @@
                   <pic:spPr>
                     <a:xfrm>
                       <a:off x="0" y="0"/>
-                      <a:ext cx="297180" cy="274320"/>
+                      <a:ext cx="247650" cy="228600"/>
                     </a:xfrm>
                     <a:prstGeom prst="rect">
                       <a:avLst/>
@@ -17105,7 +16584,7 @@
       <w:r>
         <w:t xml:space="preserve">questions in the </w:t>
       </w:r>
-      <w:hyperlink r:id="rId87" w:history="1">
+      <w:hyperlink r:id="rId82" w:history="1">
         <w:r>
           <w:rPr>
             <w:rStyle w:val="Hyperlink"/>
@@ -17117,21 +16596,49 @@
       <w:r>
         <w:t xml:space="preserve"> so that anyone who knows the answer can help you.</w:t>
       </w:r>
+      <w:r>
+        <w:t xml:space="preserve"> Additionally, you can check the</w:t>
+      </w:r>
+      <w:r>
+        <w:t xml:space="preserve"> </w:t>
+      </w:r>
+      <w:hyperlink r:id="rId83" w:history="1">
+        <w:r>
+          <w:rPr>
+            <w:rStyle w:val="Hyperlink"/>
+            <w:rFonts w:eastAsia="Arial"/>
+          </w:rPr>
+          <w:t>General Q&amp;A Discussion Board</w:t>
+        </w:r>
+      </w:hyperlink>
+      <w:r>
+        <w:rPr>
+          <w:rFonts w:eastAsia="Arial"/>
+        </w:rPr>
+        <w:t xml:space="preserve"> for questions that have already been answered.</w:t>
+      </w:r>
     </w:p>
     <w:p>
       <w:pPr>
         <w:pStyle w:val="Heading3"/>
       </w:pPr>
       <w:r>
-        <w:t xml:space="preserve">Help </w:t>
-      </w:r>
-      <w:r>
-        <w:t>from</w:t>
-      </w:r>
-      <w:r>
-        <w:t xml:space="preserve"> the Writing Center</w:t>
-      </w:r>
-      <w:r>
+        <w:t>Personal</w:t>
+      </w:r>
+      <w:r>
+        <w:t xml:space="preserve"> Questions </w:t>
+      </w:r>
+      <w:r>
+        <w:t>in</w:t>
+      </w:r>
+      <w:r>
+        <w:t xml:space="preserve"> Canvas Inbox</w:t>
+      </w:r>
+      <w:r>
+        <w:rPr>
+          <w:b w:val="0"/>
+          <w:bCs w:val="0"/>
+        </w:rPr>
         <w:t xml:space="preserve"> </w:t>
       </w:r>
       <w:r>
@@ -17144,6 +16651,171 @@
           </mc:AlternateContent>
           <w:b w:val="0"/>
           <w:bCs w:val="0"/>
+          <w:sz w:val="24"/>
+          <w:szCs w:val="24"/>
+        </w:rPr>
+        <mc:AlternateContent>
+          <mc:Choice Requires="w16se">
+            <w16se:symEx w16se:font="Segoe UI Emoji" w16se:char="1F4E7"/>
+          </mc:Choice>
+          <mc:Fallback>
+            <w:t>📧</w:t>
+          </mc:Fallback>
+        </mc:AlternateContent>
+      </w:r>
+    </w:p>
+    <w:p>
+      <w:r>
+        <w:t xml:space="preserve">For personal questions, send a private message in Canvas, using </w:t>
+      </w:r>
+      <w:hyperlink r:id="rId84" w:history="1">
+        <w:r>
+          <w:rPr>
+            <w:rStyle w:val="Hyperlink"/>
+            <w:rFonts w:eastAsia="Arial"/>
+          </w:rPr>
+          <w:t>the Inbox tool</w:t>
+        </w:r>
+      </w:hyperlink>
+      <w:r>
+        <w:t xml:space="preserve">. Canvas messages are secure, </w:t>
+      </w:r>
+      <w:r>
+        <w:t xml:space="preserve">so </w:t>
+      </w:r>
+      <w:r>
+        <w:t xml:space="preserve">they meet all </w:t>
+      </w:r>
+      <w:hyperlink r:id="rId85" w:history="1">
+        <w:r>
+          <w:rPr>
+            <w:rStyle w:val="Hyperlink"/>
+            <w:rFonts w:eastAsia="Arial"/>
+          </w:rPr>
+          <w:t>FERPA requirements</w:t>
+        </w:r>
+      </w:hyperlink>
+      <w:r>
+        <w:t xml:space="preserve"> and protect your privacy.</w:t>
+      </w:r>
+    </w:p>
+    <w:p>
+      <w:pPr>
+        <w:pStyle w:val="Heading3"/>
+      </w:pPr>
+      <w:r>
+        <w:t>Message</w:t>
+      </w:r>
+      <w:r>
+        <w:t>s</w:t>
+      </w:r>
+      <w:r>
+        <w:t xml:space="preserve"> Using Google Chat</w:t>
+      </w:r>
+      <w:r>
+        <w:t xml:space="preserve"> </w:t>
+      </w:r>
+      <w:r>
+        <w:rPr>
+          <mc:AlternateContent>
+            <mc:Choice Requires="w16se"/>
+            <mc:Fallback>
+              <w:rFonts w:ascii="Segoe UI Emoji" w:eastAsia="Segoe UI Emoji" w:hAnsi="Segoe UI Emoji" w:cs="Segoe UI Emoji"/>
+            </mc:Fallback>
+          </mc:AlternateContent>
+          <w:b w:val="0"/>
+          <w:bCs w:val="0"/>
+          <w:sz w:val="24"/>
+          <w:szCs w:val="24"/>
+        </w:rPr>
+        <mc:AlternateContent>
+          <mc:Choice Requires="w16se">
+            <w16se:symEx w16se:font="Segoe UI Emoji" w16se:char="1F4AC"/>
+          </mc:Choice>
+          <mc:Fallback>
+            <w:t>💬</w:t>
+          </mc:Fallback>
+        </mc:AlternateContent>
+      </w:r>
+    </w:p>
+    <w:p>
+      <w:pPr>
+        <w:rPr>
+          <w:rFonts w:eastAsia="Arial"/>
+        </w:rPr>
+      </w:pPr>
+      <w:r>
+        <w:rPr>
+          <w:rFonts w:eastAsia="Arial"/>
+          <w:lang w:val="en"/>
+        </w:rPr>
+        <w:t xml:space="preserve">Send me chat messages that I will see whenever I am online. Follow the instructions on the </w:t>
+      </w:r>
+      <w:hyperlink r:id="rId86" w:history="1">
+        <w:r>
+          <w:rPr>
+            <w:rStyle w:val="Hyperlink"/>
+            <w:rFonts w:eastAsia="Arial"/>
+          </w:rPr>
+          <w:t>Get started with Google Chat</w:t>
+        </w:r>
+      </w:hyperlink>
+      <w:r>
+        <w:rPr>
+          <w:rFonts w:eastAsia="Arial"/>
+        </w:rPr>
+        <w:t xml:space="preserve"> page</w:t>
+      </w:r>
+      <w:r>
+        <w:rPr>
+          <w:rFonts w:eastAsia="Arial"/>
+        </w:rPr>
+        <w:t xml:space="preserve">. You can also find help on the </w:t>
+      </w:r>
+      <w:hyperlink r:id="rId87" w:history="1">
+        <w:r>
+          <w:rPr>
+            <w:rStyle w:val="Hyperlink"/>
+          </w:rPr>
+          <w:t>Chat cheat sheet</w:t>
+        </w:r>
+      </w:hyperlink>
+      <w:r>
+        <w:t>. If I am online when you message, you can get immediate, live help.</w:t>
+      </w:r>
+    </w:p>
+    <w:p>
+      <w:pPr>
+        <w:pStyle w:val="Heading3"/>
+      </w:pPr>
+      <w:r>
+        <w:t xml:space="preserve">Help </w:t>
+      </w:r>
+      <w:r>
+        <w:t>from</w:t>
+      </w:r>
+      <w:r>
+        <w:t xml:space="preserve"> the Writing Center</w:t>
+      </w:r>
+      <w:r>
+        <w:rPr>
+          <w:sz w:val="24"/>
+          <w:szCs w:val="24"/>
+        </w:rPr>
+        <w:t xml:space="preserve"> </w:t>
+      </w:r>
+      <w:r>
+        <w:rPr>
+          <mc:AlternateContent>
+            <mc:Choice Requires="w16se"/>
+            <mc:Fallback>
+              <w:rFonts w:ascii="Segoe UI Emoji" w:eastAsia="Segoe UI Emoji" w:hAnsi="Segoe UI Emoji" w:cs="Segoe UI Emoji"/>
+            </mc:Fallback>
+          </mc:AlternateContent>
+          <w:b w:val="0"/>
+          <w:bCs w:val="0"/>
+          <w:sz w:val="24"/>
+          <w:szCs w:val="24"/>
         </w:rPr>
         <mc:AlternateContent>
           <mc:Choice Requires="w16se">
@@ -17223,9 +16895,9 @@
           <w:position w:val="-6"/>
         </w:rPr>
         <w:drawing>
-          <wp:inline distT="0" distB="0" distL="0" distR="0" wp14:anchorId="2645B33F" wp14:editId="64508ED1">
-            <wp:extent cx="265439" cy="274320"/>
-            <wp:effectExtent l="0" t="0" r="1270" b="0"/>
+          <wp:inline distT="0" distB="0" distL="0" distR="0" wp14:anchorId="2645B33F" wp14:editId="6A2E613E">
+            <wp:extent cx="212351" cy="219456"/>
+            <wp:effectExtent l="0" t="0" r="0" b="9525"/>
             <wp:docPr id="11" name="Picture 11" descr="Ring Buoy on Noto Emoji Font 15.0"/>
             <wp:cNvGraphicFramePr>
               <a:graphicFrameLocks xmlns:a="http://schemas.openxmlformats.org/drawingml/2006/main" noChangeAspect="1"/>
@@ -17260,7 +16932,7 @@
                   <pic:spPr bwMode="auto">
                     <a:xfrm>
                       <a:off x="0" y="0"/>
-                      <a:ext cx="265439" cy="274320"/>
+                      <a:ext cx="212351" cy="219456"/>
                     </a:xfrm>
                     <a:prstGeom prst="rect">
                       <a:avLst/>
@@ -17283,8 +16955,11 @@
       </w:r>
     </w:p>
     <w:p>
-      <w:r>
-        <w:t>If you require academic support, investigate the University’s services. Service areas include:</w:t>
+      <w:pPr>
+        <w:spacing w:after="0"/>
+      </w:pPr>
+      <w:r>
+        <w:t>If you require academic support, investigate the University’s services. Service areas include</w:t>
       </w:r>
     </w:p>
     <w:p>
@@ -17390,8 +17065,12 @@
           <w:ilvl w:val="0"/>
           <w:numId w:val="11"/>
         </w:numPr>
-        <w:rPr>
+        <w:spacing w:after="120"/>
+        <w:rPr>
+          <w:rStyle w:val="Hyperlink"/>
           <w:rFonts w:eastAsia="Arial"/>
+          <w:color w:val="333333"/>
+          <w:u w:val="none"/>
         </w:rPr>
       </w:pPr>
       <w:hyperlink r:id="rId95" w:history="1">
@@ -17403,6 +17082,372 @@
           <w:t>Office of Veterans’ Services</w:t>
         </w:r>
       </w:hyperlink>
+    </w:p>
+    <w:p>
+      <w:pPr>
+        <w:pStyle w:val="Heading3"/>
+      </w:pPr>
+      <w:r>
+        <w:t>My Availability During the Term</w:t>
+      </w:r>
+      <w:r>
+        <w:rPr>
+          <w:noProof/>
+        </w:rPr>
+        <w:drawing>
+          <wp:inline distT="0" distB="0" distL="0" distR="0" wp14:anchorId="7C691957" wp14:editId="36286F28">
+            <wp:extent cx="219456" cy="219456"/>
+            <wp:effectExtent l="0" t="0" r="9525" b="9525"/>
+            <wp:docPr id="14" name="Picture 14" descr="Icon&#10;&#10;Description automatically generated"/>
+            <wp:cNvGraphicFramePr>
+              <a:graphicFrameLocks xmlns:a="http://schemas.openxmlformats.org/drawingml/2006/main" noChangeAspect="1"/>
+            </wp:cNvGraphicFramePr>
+            <a:graphic xmlns:a="http://schemas.openxmlformats.org/drawingml/2006/main">
+              <a:graphicData uri="http://schemas.openxmlformats.org/drawingml/2006/picture">
+                <pic:pic xmlns:pic="http://schemas.openxmlformats.org/drawingml/2006/picture">
+                  <pic:nvPicPr>
+                    <pic:cNvPr id="14" name="Picture 14" descr="Icon&#10;&#10;Description automatically generated"/>
+                    <pic:cNvPicPr/>
+                  </pic:nvPicPr>
+                  <pic:blipFill>
+                    <a:blip r:embed="rId96" cstate="print">
+                      <a:extLst>
+                        <a:ext uri="{28A0092B-C50C-407E-A947-70E740481C1C}">
+                          <a14:useLocalDpi xmlns:a14="http://schemas.microsoft.com/office/drawing/2010/main" val="0"/>
+                        </a:ext>
+                      </a:extLst>
+                    </a:blip>
+                    <a:stretch>
+                      <a:fillRect/>
+                    </a:stretch>
+                  </pic:blipFill>
+                  <pic:spPr>
+                    <a:xfrm>
+                      <a:off x="0" y="0"/>
+                      <a:ext cx="219456" cy="219456"/>
+                    </a:xfrm>
+                    <a:prstGeom prst="rect">
+                      <a:avLst/>
+                    </a:prstGeom>
+                  </pic:spPr>
+                </pic:pic>
+              </a:graphicData>
+            </a:graphic>
+          </wp:inline>
+        </w:drawing>
+      </w:r>
+    </w:p>
+    <w:p>
+      <w:pPr>
+        <w:spacing w:after="120"/>
+        <w:rPr>
+          <w:rStyle w:val="Hyperlink"/>
+          <w:b/>
+          <w:bCs/>
+          <w:color w:val="ED8B00" w:themeColor="accent6"/>
+          <w:sz w:val="24"/>
+          <w:szCs w:val="24"/>
+          <w:u w:val="none"/>
+        </w:rPr>
+      </w:pPr>
+      <w:r>
+        <w:rPr>
+          <w:rStyle w:val="Hyperlink"/>
+          <w:b/>
+          <w:bCs/>
+          <w:color w:val="ED8B00" w:themeColor="accent6"/>
+          <w:sz w:val="24"/>
+          <w:szCs w:val="24"/>
+          <w:u w:val="none"/>
+        </w:rPr>
+        <w:t>Typical online hours</w:t>
+      </w:r>
+    </w:p>
+    <w:p>
+      <w:pPr>
+        <w:spacing w:after="120"/>
+        <w:rPr>
+          <w:rStyle w:val="Hyperlink"/>
+          <w:rFonts w:eastAsia="Arial"/>
+          <w:color w:val="333333"/>
+          <w:u w:val="none"/>
+        </w:rPr>
+      </w:pPr>
+      <w:r>
+        <w:rPr>
+          <w:rStyle w:val="Hyperlink"/>
+          <w:rFonts w:eastAsia="Arial"/>
+          <w:color w:val="333333"/>
+          <w:u w:val="none"/>
+        </w:rPr>
+        <w:t xml:space="preserve">Normally, I am online from late afternoon through early morning hours, so look for responses from me during those hours. </w:t>
+      </w:r>
+    </w:p>
+    <w:p>
+      <w:pPr>
+        <w:spacing w:after="120"/>
+        <w:rPr>
+          <w:rStyle w:val="Hyperlink"/>
+          <w:b/>
+          <w:bCs/>
+          <w:color w:val="ED8B00" w:themeColor="accent6"/>
+          <w:sz w:val="24"/>
+          <w:szCs w:val="24"/>
+          <w:u w:val="none"/>
+        </w:rPr>
+      </w:pPr>
+      <w:r>
+        <w:rPr>
+          <w:rStyle w:val="Hyperlink"/>
+          <w:b/>
+          <w:bCs/>
+          <w:color w:val="ED8B00" w:themeColor="accent6"/>
+          <w:sz w:val="24"/>
+          <w:szCs w:val="24"/>
+          <w:u w:val="none"/>
+        </w:rPr>
+        <w:t>Appointments</w:t>
+      </w:r>
+    </w:p>
+    <w:p>
+      <w:pPr>
+        <w:spacing w:after="120"/>
+        <w:rPr>
+          <w:rStyle w:val="Hyperlink"/>
+          <w:rFonts w:eastAsia="Arial"/>
+          <w:color w:val="333333"/>
+          <w:u w:val="none"/>
+        </w:rPr>
+      </w:pPr>
+      <w:r>
+        <w:rPr>
+          <w:rStyle w:val="Hyperlink"/>
+          <w:rFonts w:eastAsia="Arial"/>
+          <w:color w:val="333333"/>
+          <w:u w:val="none"/>
+        </w:rPr>
+        <w:t xml:space="preserve">If you can’t catch me on Google Chat, we can set up an appointment. Send me a message using the Canvas </w:t>
+      </w:r>
+      <w:proofErr w:type="gramStart"/>
+      <w:r>
+        <w:rPr>
+          <w:rStyle w:val="Hyperlink"/>
+          <w:rFonts w:eastAsia="Arial"/>
+          <w:color w:val="333333"/>
+          <w:u w:val="none"/>
+        </w:rPr>
+        <w:t>Inbox, and</w:t>
+      </w:r>
+      <w:proofErr w:type="gramEnd"/>
+      <w:r>
+        <w:rPr>
+          <w:rStyle w:val="Hyperlink"/>
+          <w:rFonts w:eastAsia="Arial"/>
+          <w:color w:val="333333"/>
+          <w:u w:val="none"/>
+        </w:rPr>
+        <w:t xml:space="preserve"> tell me what you want to discuss and when you’re available.</w:t>
+      </w:r>
+    </w:p>
+    <w:p>
+      <w:pPr>
+        <w:spacing w:after="120"/>
+        <w:rPr>
+          <w:rStyle w:val="Hyperlink"/>
+          <w:b/>
+          <w:bCs/>
+          <w:color w:val="ED8B00" w:themeColor="accent6"/>
+          <w:sz w:val="24"/>
+          <w:szCs w:val="24"/>
+          <w:u w:val="none"/>
+        </w:rPr>
+      </w:pPr>
+      <w:r>
+        <w:rPr>
+          <w:rStyle w:val="Hyperlink"/>
+          <w:b/>
+          <w:bCs/>
+          <w:color w:val="ED8B00" w:themeColor="accent6"/>
+          <w:sz w:val="24"/>
+          <w:szCs w:val="24"/>
+          <w:u w:val="none"/>
+        </w:rPr>
+        <w:t>Typical offline hours</w:t>
+      </w:r>
+    </w:p>
+    <w:p>
+      <w:pPr>
+        <w:spacing w:after="0"/>
+        <w:rPr>
+          <w:rStyle w:val="Hyperlink"/>
+          <w:rFonts w:eastAsia="Arial"/>
+          <w:color w:val="333333"/>
+          <w:u w:val="none"/>
+        </w:rPr>
+      </w:pPr>
+      <w:r>
+        <w:rPr>
+          <w:rStyle w:val="Hyperlink"/>
+          <w:rFonts w:eastAsia="Arial"/>
+          <w:color w:val="333333"/>
+          <w:u w:val="none"/>
+        </w:rPr>
+        <w:t xml:space="preserve">Weekdays: </w:t>
+      </w:r>
+    </w:p>
+    <w:p>
+      <w:pPr>
+        <w:pStyle w:val="ListParagraph"/>
+        <w:numPr>
+          <w:ilvl w:val="0"/>
+          <w:numId w:val="14"/>
+        </w:numPr>
+        <w:rPr>
+          <w:rStyle w:val="Hyperlink"/>
+          <w:rFonts w:eastAsia="Arial"/>
+          <w:color w:val="333333"/>
+          <w:u w:val="none"/>
+        </w:rPr>
+      </w:pPr>
+      <w:r>
+        <w:rPr>
+          <w:rStyle w:val="Hyperlink"/>
+          <w:rFonts w:eastAsia="Arial"/>
+          <w:color w:val="333333"/>
+          <w:u w:val="none"/>
+        </w:rPr>
+        <w:t>5 AM to 3 PM</w:t>
+      </w:r>
+    </w:p>
+    <w:p>
+      <w:pPr>
+        <w:pStyle w:val="ListParagraph"/>
+        <w:numPr>
+          <w:ilvl w:val="0"/>
+          <w:numId w:val="14"/>
+        </w:numPr>
+        <w:spacing w:after="120"/>
+        <w:rPr>
+          <w:rStyle w:val="Hyperlink"/>
+          <w:rFonts w:eastAsia="Arial"/>
+          <w:color w:val="333333"/>
+          <w:u w:val="none"/>
+        </w:rPr>
+      </w:pPr>
+      <w:r>
+        <w:rPr>
+          <w:rStyle w:val="Hyperlink"/>
+          <w:rFonts w:eastAsia="Arial"/>
+          <w:color w:val="333333"/>
+          <w:u w:val="none"/>
+        </w:rPr>
+        <w:t>7:30 PM to 10 PM</w:t>
+      </w:r>
+    </w:p>
+    <w:p>
+      <w:pPr>
+        <w:spacing w:after="0"/>
+        <w:rPr>
+          <w:rStyle w:val="Hyperlink"/>
+          <w:rFonts w:eastAsia="Arial"/>
+          <w:color w:val="333333"/>
+          <w:u w:val="none"/>
+        </w:rPr>
+      </w:pPr>
+      <w:r>
+        <w:rPr>
+          <w:rStyle w:val="Hyperlink"/>
+          <w:rFonts w:eastAsia="Arial"/>
+          <w:color w:val="333333"/>
+          <w:u w:val="none"/>
+        </w:rPr>
+        <w:t xml:space="preserve">Weekends: </w:t>
+      </w:r>
+    </w:p>
+    <w:p>
+      <w:pPr>
+        <w:pStyle w:val="ListParagraph"/>
+        <w:numPr>
+          <w:ilvl w:val="0"/>
+          <w:numId w:val="15"/>
+        </w:numPr>
+        <w:rPr>
+          <w:rStyle w:val="Hyperlink"/>
+          <w:rFonts w:eastAsia="Arial"/>
+          <w:color w:val="333333"/>
+          <w:u w:val="none"/>
+        </w:rPr>
+      </w:pPr>
+      <w:r>
+        <w:rPr>
+          <w:rStyle w:val="Hyperlink"/>
+          <w:rFonts w:eastAsia="Arial"/>
+          <w:color w:val="333333"/>
+          <w:u w:val="none"/>
+        </w:rPr>
+        <w:t>After 5PM on Friday</w:t>
+      </w:r>
+    </w:p>
+    <w:p>
+      <w:pPr>
+        <w:pStyle w:val="ListParagraph"/>
+        <w:numPr>
+          <w:ilvl w:val="0"/>
+          <w:numId w:val="15"/>
+        </w:numPr>
+        <w:spacing w:after="120"/>
+        <w:rPr>
+          <w:rStyle w:val="Hyperlink"/>
+          <w:rFonts w:eastAsia="Arial"/>
+          <w:color w:val="333333"/>
+          <w:u w:val="none"/>
+        </w:rPr>
+      </w:pPr>
+      <w:r>
+        <w:rPr>
+          <w:rStyle w:val="Hyperlink"/>
+          <w:rFonts w:eastAsia="Arial"/>
+          <w:color w:val="333333"/>
+          <w:u w:val="none"/>
+        </w:rPr>
+        <w:t>All Day Saturday &amp; Sunday</w:t>
+      </w:r>
+    </w:p>
+    <w:p>
+      <w:pPr>
+        <w:rPr>
+          <w:rFonts w:eastAsia="Arial"/>
+        </w:rPr>
+      </w:pPr>
+      <w:r>
+        <w:rPr>
+          <w:rStyle w:val="Hyperlink"/>
+          <w:rFonts w:eastAsia="Arial"/>
+          <w:color w:val="333333"/>
+          <w:u w:val="none"/>
+        </w:rPr>
+        <w:t xml:space="preserve">I will check in during the weekend, and I may reply. Do not worry if you don’t hear from me until </w:t>
+      </w:r>
+      <w:proofErr w:type="gramStart"/>
+      <w:r>
+        <w:rPr>
+          <w:rStyle w:val="Hyperlink"/>
+          <w:rFonts w:eastAsia="Arial"/>
+          <w:color w:val="333333"/>
+          <w:u w:val="none"/>
+        </w:rPr>
+        <w:t>Monday</w:t>
+      </w:r>
+      <w:proofErr w:type="gramEnd"/>
+      <w:r>
+        <w:rPr>
+          <w:rStyle w:val="Hyperlink"/>
+          <w:rFonts w:eastAsia="Arial"/>
+          <w:color w:val="333333"/>
+          <w:u w:val="none"/>
+        </w:rPr>
+        <w:t xml:space="preserve"> however.</w:t>
+      </w:r>
     </w:p>
     <w:sectPr>
       <w:type w:val="continuous"/>
@@ -18008,9 +18053,9 @@
     </w:lvl>
   </w:abstractNum>
   <w:abstractNum w:abstractNumId="2" w15:restartNumberingAfterBreak="0">
-    <w:nsid w:val="246202B9"/>
+    <w:nsid w:val="24075671"/>
     <w:multiLevelType w:val="hybridMultilevel"/>
-    <w:tmpl w:val="6922BA4C"/>
+    <w:tmpl w:val="D68A0342"/>
     <w:lvl w:ilvl="0" w:tplc="04090001">
       <w:start w:val="1"/>
       <w:numFmt w:val="bullet"/>
@@ -18121,9 +18166,9 @@
     </w:lvl>
   </w:abstractNum>
   <w:abstractNum w:abstractNumId="3" w15:restartNumberingAfterBreak="0">
-    <w:nsid w:val="26357EC8"/>
+    <w:nsid w:val="246202B9"/>
     <w:multiLevelType w:val="hybridMultilevel"/>
-    <w:tmpl w:val="0218924E"/>
+    <w:tmpl w:val="6922BA4C"/>
     <w:lvl w:ilvl="0" w:tplc="04090001">
       <w:start w:val="1"/>
       <w:numFmt w:val="bullet"/>
@@ -18234,16 +18279,16 @@
     </w:lvl>
   </w:abstractNum>
   <w:abstractNum w:abstractNumId="4" w15:restartNumberingAfterBreak="0">
-    <w:nsid w:val="2AB46DF3"/>
+    <w:nsid w:val="26357EC8"/>
     <w:multiLevelType w:val="hybridMultilevel"/>
-    <w:tmpl w:val="99527D7C"/>
+    <w:tmpl w:val="0218924E"/>
     <w:lvl w:ilvl="0" w:tplc="04090001">
       <w:start w:val="1"/>
       <w:numFmt w:val="bullet"/>
       <w:lvlText w:val=""/>
       <w:lvlJc w:val="left"/>
       <w:pPr>
-        <w:ind w:left="2520" w:hanging="360"/>
+        <w:ind w:left="720" w:hanging="360"/>
       </w:pPr>
       <w:rPr>
         <w:rFonts w:ascii="Symbol" w:hAnsi="Symbol" w:hint="default"/>
@@ -18255,7 +18300,7 @@
       <w:lvlText w:val="o"/>
       <w:lvlJc w:val="left"/>
       <w:pPr>
-        <w:ind w:left="3240" w:hanging="360"/>
+        <w:ind w:left="1440" w:hanging="360"/>
       </w:pPr>
       <w:rPr>
         <w:rFonts w:ascii="Courier New" w:hAnsi="Courier New" w:cs="Courier New" w:hint="default"/>
@@ -18267,7 +18312,7 @@
       <w:lvlText w:val=""/>
       <w:lvlJc w:val="left"/>
       <w:pPr>
-        <w:ind w:left="3960" w:hanging="360"/>
+        <w:ind w:left="2160" w:hanging="360"/>
       </w:pPr>
       <w:rPr>
         <w:rFonts w:ascii="Wingdings" w:hAnsi="Wingdings" w:hint="default"/>
@@ -18279,7 +18324,7 @@
       <w:lvlText w:val=""/>
       <w:lvlJc w:val="left"/>
       <w:pPr>
-        <w:ind w:left="4680" w:hanging="360"/>
+        <w:ind w:left="2880" w:hanging="360"/>
       </w:pPr>
       <w:rPr>
         <w:rFonts w:ascii="Symbol" w:hAnsi="Symbol" w:hint="default"/>
@@ -18291,7 +18336,7 @@
       <w:lvlText w:val="o"/>
       <w:lvlJc w:val="left"/>
       <w:pPr>
-        <w:ind w:left="5400" w:hanging="360"/>
+        <w:ind w:left="3600" w:hanging="360"/>
       </w:pPr>
       <w:rPr>
         <w:rFonts w:ascii="Courier New" w:hAnsi="Courier New" w:cs="Courier New" w:hint="default"/>
@@ -18303,7 +18348,7 @@
       <w:lvlText w:val=""/>
       <w:lvlJc w:val="left"/>
       <w:pPr>
-        <w:ind w:left="6120" w:hanging="360"/>
+        <w:ind w:left="4320" w:hanging="360"/>
       </w:pPr>
       <w:rPr>
         <w:rFonts w:ascii="Wingdings" w:hAnsi="Wingdings" w:hint="default"/>
@@ -18315,7 +18360,7 @@
       <w:lvlText w:val=""/>
       <w:lvlJc w:val="left"/>
       <w:pPr>
-        <w:ind w:left="6840" w:hanging="360"/>
+        <w:ind w:left="5040" w:hanging="360"/>
       </w:pPr>
       <w:rPr>
         <w:rFonts w:ascii="Symbol" w:hAnsi="Symbol" w:hint="default"/>
@@ -18327,7 +18372,7 @@
       <w:lvlText w:val="o"/>
       <w:lvlJc w:val="left"/>
       <w:pPr>
-        <w:ind w:left="7560" w:hanging="360"/>
+        <w:ind w:left="5760" w:hanging="360"/>
       </w:pPr>
       <w:rPr>
         <w:rFonts w:ascii="Courier New" w:hAnsi="Courier New" w:cs="Courier New" w:hint="default"/>
@@ -18339,7 +18384,7 @@
       <w:lvlText w:val=""/>
       <w:lvlJc w:val="left"/>
       <w:pPr>
-        <w:ind w:left="8280" w:hanging="360"/>
+        <w:ind w:left="6480" w:hanging="360"/>
       </w:pPr>
       <w:rPr>
         <w:rFonts w:ascii="Wingdings" w:hAnsi="Wingdings" w:hint="default"/>
@@ -18347,6 +18392,119 @@
     </w:lvl>
   </w:abstractNum>
   <w:abstractNum w:abstractNumId="5" w15:restartNumberingAfterBreak="0">
+    <w:nsid w:val="2AB46DF3"/>
+    <w:multiLevelType w:val="hybridMultilevel"/>
+    <w:tmpl w:val="99527D7C"/>
+    <w:lvl w:ilvl="0" w:tplc="04090001">
+      <w:start w:val="1"/>
+      <w:numFmt w:val="bullet"/>
+      <w:lvlText w:val=""/>
+      <w:lvlJc w:val="left"/>
+      <w:pPr>
+        <w:ind w:left="2520" w:hanging="360"/>
+      </w:pPr>
+      <w:rPr>
+        <w:rFonts w:ascii="Symbol" w:hAnsi="Symbol" w:hint="default"/>
+      </w:rPr>
+    </w:lvl>
+    <w:lvl w:ilvl="1" w:tplc="04090003" w:tentative="1">
+      <w:start w:val="1"/>
+      <w:numFmt w:val="bullet"/>
+      <w:lvlText w:val="o"/>
+      <w:lvlJc w:val="left"/>
+      <w:pPr>
+        <w:ind w:left="3240" w:hanging="360"/>
+      </w:pPr>
+      <w:rPr>
+        <w:rFonts w:ascii="Courier New" w:hAnsi="Courier New" w:cs="Courier New" w:hint="default"/>
+      </w:rPr>
+    </w:lvl>
+    <w:lvl w:ilvl="2" w:tplc="04090005" w:tentative="1">
+      <w:start w:val="1"/>
+      <w:numFmt w:val="bullet"/>
+      <w:lvlText w:val=""/>
+      <w:lvlJc w:val="left"/>
+      <w:pPr>
+        <w:ind w:left="3960" w:hanging="360"/>
+      </w:pPr>
+      <w:rPr>
+        <w:rFonts w:ascii="Wingdings" w:hAnsi="Wingdings" w:hint="default"/>
+      </w:rPr>
+    </w:lvl>
+    <w:lvl w:ilvl="3" w:tplc="04090001" w:tentative="1">
+      <w:start w:val="1"/>
+      <w:numFmt w:val="bullet"/>
+      <w:lvlText w:val=""/>
+      <w:lvlJc w:val="left"/>
+      <w:pPr>
+        <w:ind w:left="4680" w:hanging="360"/>
+      </w:pPr>
+      <w:rPr>
+        <w:rFonts w:ascii="Symbol" w:hAnsi="Symbol" w:hint="default"/>
+      </w:rPr>
+    </w:lvl>
+    <w:lvl w:ilvl="4" w:tplc="04090003" w:tentative="1">
+      <w:start w:val="1"/>
+      <w:numFmt w:val="bullet"/>
+      <w:lvlText w:val="o"/>
+      <w:lvlJc w:val="left"/>
+      <w:pPr>
+        <w:ind w:left="5400" w:hanging="360"/>
+      </w:pPr>
+      <w:rPr>
+        <w:rFonts w:ascii="Courier New" w:hAnsi="Courier New" w:cs="Courier New" w:hint="default"/>
+      </w:rPr>
+    </w:lvl>
+    <w:lvl w:ilvl="5" w:tplc="04090005" w:tentative="1">
+      <w:start w:val="1"/>
+      <w:numFmt w:val="bullet"/>
+      <w:lvlText w:val=""/>
+      <w:lvlJc w:val="left"/>
+      <w:pPr>
+        <w:ind w:left="6120" w:hanging="360"/>
+      </w:pPr>
+      <w:rPr>
+        <w:rFonts w:ascii="Wingdings" w:hAnsi="Wingdings" w:hint="default"/>
+      </w:rPr>
+    </w:lvl>
+    <w:lvl w:ilvl="6" w:tplc="04090001" w:tentative="1">
+      <w:start w:val="1"/>
+      <w:numFmt w:val="bullet"/>
+      <w:lvlText w:val=""/>
+      <w:lvlJc w:val="left"/>
+      <w:pPr>
+        <w:ind w:left="6840" w:hanging="360"/>
+      </w:pPr>
+      <w:rPr>
+        <w:rFonts w:ascii="Symbol" w:hAnsi="Symbol" w:hint="default"/>
+      </w:rPr>
+    </w:lvl>
+    <w:lvl w:ilvl="7" w:tplc="04090003" w:tentative="1">
+      <w:start w:val="1"/>
+      <w:numFmt w:val="bullet"/>
+      <w:lvlText w:val="o"/>
+      <w:lvlJc w:val="left"/>
+      <w:pPr>
+        <w:ind w:left="7560" w:hanging="360"/>
+      </w:pPr>
+      <w:rPr>
+        <w:rFonts w:ascii="Courier New" w:hAnsi="Courier New" w:cs="Courier New" w:hint="default"/>
+      </w:rPr>
+    </w:lvl>
+    <w:lvl w:ilvl="8" w:tplc="04090005" w:tentative="1">
+      <w:start w:val="1"/>
+      <w:numFmt w:val="bullet"/>
+      <w:lvlText w:val=""/>
+      <w:lvlJc w:val="left"/>
+      <w:pPr>
+        <w:ind w:left="8280" w:hanging="360"/>
+      </w:pPr>
+      <w:rPr>
+        <w:rFonts w:ascii="Wingdings" w:hAnsi="Wingdings" w:hint="default"/>
+      </w:rPr>
+    </w:lvl>
+  </w:abstractNum>
+  <w:abstractNum w:abstractNumId="6" w15:restartNumberingAfterBreak="0">
     <w:nsid w:val="3B5A32CF"/>
     <w:multiLevelType w:val="multilevel"/>
     <w:tmpl w:val="C6ECEB6A"/>
@@ -18455,7 +18613,7 @@
       </w:pPr>
     </w:lvl>
   </w:abstractNum>
-  <w:abstractNum w:abstractNumId="6" w15:restartNumberingAfterBreak="0">
+  <w:abstractNum w:abstractNumId="7" w15:restartNumberingAfterBreak="0">
     <w:nsid w:val="3F6A75EA"/>
     <w:multiLevelType w:val="hybridMultilevel"/>
     <w:tmpl w:val="B34CFDF0"/>
@@ -18568,7 +18726,7 @@
       </w:rPr>
     </w:lvl>
   </w:abstractNum>
-  <w:abstractNum w:abstractNumId="7" w15:restartNumberingAfterBreak="0">
+  <w:abstractNum w:abstractNumId="8" w15:restartNumberingAfterBreak="0">
     <w:nsid w:val="40E71CCC"/>
     <w:multiLevelType w:val="hybridMultilevel"/>
     <w:tmpl w:val="95EE7434"/>
@@ -18660,7 +18818,120 @@
       </w:pPr>
     </w:lvl>
   </w:abstractNum>
-  <w:abstractNum w:abstractNumId="8" w15:restartNumberingAfterBreak="0">
+  <w:abstractNum w:abstractNumId="9" w15:restartNumberingAfterBreak="0">
+    <w:nsid w:val="411157C0"/>
+    <w:multiLevelType w:val="hybridMultilevel"/>
+    <w:tmpl w:val="5CE097F8"/>
+    <w:lvl w:ilvl="0" w:tplc="04090001">
+      <w:start w:val="1"/>
+      <w:numFmt w:val="bullet"/>
+      <w:lvlText w:val=""/>
+      <w:lvlJc w:val="left"/>
+      <w:pPr>
+        <w:ind w:left="720" w:hanging="360"/>
+      </w:pPr>
+      <w:rPr>
+        <w:rFonts w:ascii="Symbol" w:hAnsi="Symbol" w:hint="default"/>
+      </w:rPr>
+    </w:lvl>
+    <w:lvl w:ilvl="1" w:tplc="04090003" w:tentative="1">
+      <w:start w:val="1"/>
+      <w:numFmt w:val="bullet"/>
+      <w:lvlText w:val="o"/>
+      <w:lvlJc w:val="left"/>
+      <w:pPr>
+        <w:ind w:left="1440" w:hanging="360"/>
+      </w:pPr>
+      <w:rPr>
+        <w:rFonts w:ascii="Courier New" w:hAnsi="Courier New" w:cs="Courier New" w:hint="default"/>
+      </w:rPr>
+    </w:lvl>
+    <w:lvl w:ilvl="2" w:tplc="04090005" w:tentative="1">
+      <w:start w:val="1"/>
+      <w:numFmt w:val="bullet"/>
+      <w:lvlText w:val=""/>
+      <w:lvlJc w:val="left"/>
+      <w:pPr>
+        <w:ind w:left="2160" w:hanging="360"/>
+      </w:pPr>
+      <w:rPr>
+        <w:rFonts w:ascii="Wingdings" w:hAnsi="Wingdings" w:hint="default"/>
+      </w:rPr>
+    </w:lvl>
+    <w:lvl w:ilvl="3" w:tplc="04090001" w:tentative="1">
+      <w:start w:val="1"/>
+      <w:numFmt w:val="bullet"/>
+      <w:lvlText w:val=""/>
+      <w:lvlJc w:val="left"/>
+      <w:pPr>
+        <w:ind w:left="2880" w:hanging="360"/>
+      </w:pPr>
+      <w:rPr>
+        <w:rFonts w:ascii="Symbol" w:hAnsi="Symbol" w:hint="default"/>
+      </w:rPr>
+    </w:lvl>
+    <w:lvl w:ilvl="4" w:tplc="04090003" w:tentative="1">
+      <w:start w:val="1"/>
+      <w:numFmt w:val="bullet"/>
+      <w:lvlText w:val="o"/>
+      <w:lvlJc w:val="left"/>
+      <w:pPr>
+        <w:ind w:left="3600" w:hanging="360"/>
+      </w:pPr>
+      <w:rPr>
+        <w:rFonts w:ascii="Courier New" w:hAnsi="Courier New" w:cs="Courier New" w:hint="default"/>
+      </w:rPr>
+    </w:lvl>
+    <w:lvl w:ilvl="5" w:tplc="04090005" w:tentative="1">
+      <w:start w:val="1"/>
+      <w:numFmt w:val="bullet"/>
+      <w:lvlText w:val=""/>
+      <w:lvlJc w:val="left"/>
+      <w:pPr>
+        <w:ind w:left="4320" w:hanging="360"/>
+      </w:pPr>
+      <w:rPr>
+        <w:rFonts w:ascii="Wingdings" w:hAnsi="Wingdings" w:hint="default"/>
+      </w:rPr>
+    </w:lvl>
+    <w:lvl w:ilvl="6" w:tplc="04090001" w:tentative="1">
+      <w:start w:val="1"/>
+      <w:numFmt w:val="bullet"/>
+      <w:lvlText w:val=""/>
+      <w:lvlJc w:val="left"/>
+      <w:pPr>
+        <w:ind w:left="5040" w:hanging="360"/>
+      </w:pPr>
+      <w:rPr>
+        <w:rFonts w:ascii="Symbol" w:hAnsi="Symbol" w:hint="default"/>
+      </w:rPr>
+    </w:lvl>
+    <w:lvl w:ilvl="7" w:tplc="04090003" w:tentative="1">
+      <w:start w:val="1"/>
+      <w:numFmt w:val="bullet"/>
+      <w:lvlText w:val="o"/>
+      <w:lvlJc w:val="left"/>
+      <w:pPr>
+        <w:ind w:left="5760" w:hanging="360"/>
+      </w:pPr>
+      <w:rPr>
+        <w:rFonts w:ascii="Courier New" w:hAnsi="Courier New" w:cs="Courier New" w:hint="default"/>
+      </w:rPr>
+    </w:lvl>
+    <w:lvl w:ilvl="8" w:tplc="04090005" w:tentative="1">
+      <w:start w:val="1"/>
+      <w:numFmt w:val="bullet"/>
+      <w:lvlText w:val=""/>
+      <w:lvlJc w:val="left"/>
+      <w:pPr>
+        <w:ind w:left="6480" w:hanging="360"/>
+      </w:pPr>
+      <w:rPr>
+        <w:rFonts w:ascii="Wingdings" w:hAnsi="Wingdings" w:hint="default"/>
+      </w:rPr>
+    </w:lvl>
+  </w:abstractNum>
+  <w:abstractNum w:abstractNumId="10" w15:restartNumberingAfterBreak="0">
     <w:nsid w:val="4F5953A4"/>
     <w:multiLevelType w:val="hybridMultilevel"/>
     <w:tmpl w:val="F4F85004"/>
@@ -18773,10 +19044,10 @@
       </w:rPr>
     </w:lvl>
   </w:abstractNum>
-  <w:abstractNum w:abstractNumId="9" w15:restartNumberingAfterBreak="0">
-    <w:nsid w:val="752979FF"/>
+  <w:abstractNum w:abstractNumId="11" w15:restartNumberingAfterBreak="0">
+    <w:nsid w:val="5CA62173"/>
     <w:multiLevelType w:val="hybridMultilevel"/>
-    <w:tmpl w:val="01209FC0"/>
+    <w:tmpl w:val="DA3A76FC"/>
     <w:lvl w:ilvl="0" w:tplc="04090001">
       <w:start w:val="1"/>
       <w:numFmt w:val="bullet"/>
@@ -18886,10 +19157,10 @@
       </w:rPr>
     </w:lvl>
   </w:abstractNum>
-  <w:abstractNum w:abstractNumId="10" w15:restartNumberingAfterBreak="0">
-    <w:nsid w:val="7F62226C"/>
+  <w:abstractNum w:abstractNumId="12" w15:restartNumberingAfterBreak="0">
+    <w:nsid w:val="752979FF"/>
     <w:multiLevelType w:val="hybridMultilevel"/>
-    <w:tmpl w:val="7FD8F2EA"/>
+    <w:tmpl w:val="01209FC0"/>
     <w:lvl w:ilvl="0" w:tplc="04090001">
       <w:start w:val="1"/>
       <w:numFmt w:val="bullet"/>
@@ -18999,38 +19270,276 @@
       </w:rPr>
     </w:lvl>
   </w:abstractNum>
+  <w:abstractNum w:abstractNumId="13" w15:restartNumberingAfterBreak="0">
+    <w:nsid w:val="7B5D612A"/>
+    <w:multiLevelType w:val="hybridMultilevel"/>
+    <w:tmpl w:val="B5761CC8"/>
+    <w:lvl w:ilvl="0" w:tplc="04090001">
+      <w:start w:val="1"/>
+      <w:numFmt w:val="bullet"/>
+      <w:lvlText w:val=""/>
+      <w:lvlJc w:val="left"/>
+      <w:pPr>
+        <w:ind w:left="720" w:hanging="360"/>
+      </w:pPr>
+      <w:rPr>
+        <w:rFonts w:ascii="Symbol" w:hAnsi="Symbol" w:hint="default"/>
+      </w:rPr>
+    </w:lvl>
+    <w:lvl w:ilvl="1" w:tplc="04090003" w:tentative="1">
+      <w:start w:val="1"/>
+      <w:numFmt w:val="bullet"/>
+      <w:lvlText w:val="o"/>
+      <w:lvlJc w:val="left"/>
+      <w:pPr>
+        <w:ind w:left="1440" w:hanging="360"/>
+      </w:pPr>
+      <w:rPr>
+        <w:rFonts w:ascii="Courier New" w:hAnsi="Courier New" w:cs="Courier New" w:hint="default"/>
+      </w:rPr>
+    </w:lvl>
+    <w:lvl w:ilvl="2" w:tplc="04090005" w:tentative="1">
+      <w:start w:val="1"/>
+      <w:numFmt w:val="bullet"/>
+      <w:lvlText w:val=""/>
+      <w:lvlJc w:val="left"/>
+      <w:pPr>
+        <w:ind w:left="2160" w:hanging="360"/>
+      </w:pPr>
+      <w:rPr>
+        <w:rFonts w:ascii="Wingdings" w:hAnsi="Wingdings" w:hint="default"/>
+      </w:rPr>
+    </w:lvl>
+    <w:lvl w:ilvl="3" w:tplc="04090001" w:tentative="1">
+      <w:start w:val="1"/>
+      <w:numFmt w:val="bullet"/>
+      <w:lvlText w:val=""/>
+      <w:lvlJc w:val="left"/>
+      <w:pPr>
+        <w:ind w:left="2880" w:hanging="360"/>
+      </w:pPr>
+      <w:rPr>
+        <w:rFonts w:ascii="Symbol" w:hAnsi="Symbol" w:hint="default"/>
+      </w:rPr>
+    </w:lvl>
+    <w:lvl w:ilvl="4" w:tplc="04090003" w:tentative="1">
+      <w:start w:val="1"/>
+      <w:numFmt w:val="bullet"/>
+      <w:lvlText w:val="o"/>
+      <w:lvlJc w:val="left"/>
+      <w:pPr>
+        <w:ind w:left="3600" w:hanging="360"/>
+      </w:pPr>
+      <w:rPr>
+        <w:rFonts w:ascii="Courier New" w:hAnsi="Courier New" w:cs="Courier New" w:hint="default"/>
+      </w:rPr>
+    </w:lvl>
+    <w:lvl w:ilvl="5" w:tplc="04090005" w:tentative="1">
+      <w:start w:val="1"/>
+      <w:numFmt w:val="bullet"/>
+      <w:lvlText w:val=""/>
+      <w:lvlJc w:val="left"/>
+      <w:pPr>
+        <w:ind w:left="4320" w:hanging="360"/>
+      </w:pPr>
+      <w:rPr>
+        <w:rFonts w:ascii="Wingdings" w:hAnsi="Wingdings" w:hint="default"/>
+      </w:rPr>
+    </w:lvl>
+    <w:lvl w:ilvl="6" w:tplc="04090001" w:tentative="1">
+      <w:start w:val="1"/>
+      <w:numFmt w:val="bullet"/>
+      <w:lvlText w:val=""/>
+      <w:lvlJc w:val="left"/>
+      <w:pPr>
+        <w:ind w:left="5040" w:hanging="360"/>
+      </w:pPr>
+      <w:rPr>
+        <w:rFonts w:ascii="Symbol" w:hAnsi="Symbol" w:hint="default"/>
+      </w:rPr>
+    </w:lvl>
+    <w:lvl w:ilvl="7" w:tplc="04090003" w:tentative="1">
+      <w:start w:val="1"/>
+      <w:numFmt w:val="bullet"/>
+      <w:lvlText w:val="o"/>
+      <w:lvlJc w:val="left"/>
+      <w:pPr>
+        <w:ind w:left="5760" w:hanging="360"/>
+      </w:pPr>
+      <w:rPr>
+        <w:rFonts w:ascii="Courier New" w:hAnsi="Courier New" w:cs="Courier New" w:hint="default"/>
+      </w:rPr>
+    </w:lvl>
+    <w:lvl w:ilvl="8" w:tplc="04090005" w:tentative="1">
+      <w:start w:val="1"/>
+      <w:numFmt w:val="bullet"/>
+      <w:lvlText w:val=""/>
+      <w:lvlJc w:val="left"/>
+      <w:pPr>
+        <w:ind w:left="6480" w:hanging="360"/>
+      </w:pPr>
+      <w:rPr>
+        <w:rFonts w:ascii="Wingdings" w:hAnsi="Wingdings" w:hint="default"/>
+      </w:rPr>
+    </w:lvl>
+  </w:abstractNum>
+  <w:abstractNum w:abstractNumId="14" w15:restartNumberingAfterBreak="0">
+    <w:nsid w:val="7F62226C"/>
+    <w:multiLevelType w:val="hybridMultilevel"/>
+    <w:tmpl w:val="7FD8F2EA"/>
+    <w:lvl w:ilvl="0" w:tplc="04090001">
+      <w:start w:val="1"/>
+      <w:numFmt w:val="bullet"/>
+      <w:lvlText w:val=""/>
+      <w:lvlJc w:val="left"/>
+      <w:pPr>
+        <w:ind w:left="720" w:hanging="360"/>
+      </w:pPr>
+      <w:rPr>
+        <w:rFonts w:ascii="Symbol" w:hAnsi="Symbol" w:hint="default"/>
+      </w:rPr>
+    </w:lvl>
+    <w:lvl w:ilvl="1" w:tplc="04090003" w:tentative="1">
+      <w:start w:val="1"/>
+      <w:numFmt w:val="bullet"/>
+      <w:lvlText w:val="o"/>
+      <w:lvlJc w:val="left"/>
+      <w:pPr>
+        <w:ind w:left="1440" w:hanging="360"/>
+      </w:pPr>
+      <w:rPr>
+        <w:rFonts w:ascii="Courier New" w:hAnsi="Courier New" w:cs="Courier New" w:hint="default"/>
+      </w:rPr>
+    </w:lvl>
+    <w:lvl w:ilvl="2" w:tplc="04090005" w:tentative="1">
+      <w:start w:val="1"/>
+      <w:numFmt w:val="bullet"/>
+      <w:lvlText w:val=""/>
+      <w:lvlJc w:val="left"/>
+      <w:pPr>
+        <w:ind w:left="2160" w:hanging="360"/>
+      </w:pPr>
+      <w:rPr>
+        <w:rFonts w:ascii="Wingdings" w:hAnsi="Wingdings" w:hint="default"/>
+      </w:rPr>
+    </w:lvl>
+    <w:lvl w:ilvl="3" w:tplc="04090001" w:tentative="1">
+      <w:start w:val="1"/>
+      <w:numFmt w:val="bullet"/>
+      <w:lvlText w:val=""/>
+      <w:lvlJc w:val="left"/>
+      <w:pPr>
+        <w:ind w:left="2880" w:hanging="360"/>
+      </w:pPr>
+      <w:rPr>
+        <w:rFonts w:ascii="Symbol" w:hAnsi="Symbol" w:hint="default"/>
+      </w:rPr>
+    </w:lvl>
+    <w:lvl w:ilvl="4" w:tplc="04090003" w:tentative="1">
+      <w:start w:val="1"/>
+      <w:numFmt w:val="bullet"/>
+      <w:lvlText w:val="o"/>
+      <w:lvlJc w:val="left"/>
+      <w:pPr>
+        <w:ind w:left="3600" w:hanging="360"/>
+      </w:pPr>
+      <w:rPr>
+        <w:rFonts w:ascii="Courier New" w:hAnsi="Courier New" w:cs="Courier New" w:hint="default"/>
+      </w:rPr>
+    </w:lvl>
+    <w:lvl w:ilvl="5" w:tplc="04090005" w:tentative="1">
+      <w:start w:val="1"/>
+      <w:numFmt w:val="bullet"/>
+      <w:lvlText w:val=""/>
+      <w:lvlJc w:val="left"/>
+      <w:pPr>
+        <w:ind w:left="4320" w:hanging="360"/>
+      </w:pPr>
+      <w:rPr>
+        <w:rFonts w:ascii="Wingdings" w:hAnsi="Wingdings" w:hint="default"/>
+      </w:rPr>
+    </w:lvl>
+    <w:lvl w:ilvl="6" w:tplc="04090001" w:tentative="1">
+      <w:start w:val="1"/>
+      <w:numFmt w:val="bullet"/>
+      <w:lvlText w:val=""/>
+      <w:lvlJc w:val="left"/>
+      <w:pPr>
+        <w:ind w:left="5040" w:hanging="360"/>
+      </w:pPr>
+      <w:rPr>
+        <w:rFonts w:ascii="Symbol" w:hAnsi="Symbol" w:hint="default"/>
+      </w:rPr>
+    </w:lvl>
+    <w:lvl w:ilvl="7" w:tplc="04090003" w:tentative="1">
+      <w:start w:val="1"/>
+      <w:numFmt w:val="bullet"/>
+      <w:lvlText w:val="o"/>
+      <w:lvlJc w:val="left"/>
+      <w:pPr>
+        <w:ind w:left="5760" w:hanging="360"/>
+      </w:pPr>
+      <w:rPr>
+        <w:rFonts w:ascii="Courier New" w:hAnsi="Courier New" w:cs="Courier New" w:hint="default"/>
+      </w:rPr>
+    </w:lvl>
+    <w:lvl w:ilvl="8" w:tplc="04090005" w:tentative="1">
+      <w:start w:val="1"/>
+      <w:numFmt w:val="bullet"/>
+      <w:lvlText w:val=""/>
+      <w:lvlJc w:val="left"/>
+      <w:pPr>
+        <w:ind w:left="6480" w:hanging="360"/>
+      </w:pPr>
+      <w:rPr>
+        <w:rFonts w:ascii="Wingdings" w:hAnsi="Wingdings" w:hint="default"/>
+      </w:rPr>
+    </w:lvl>
+  </w:abstractNum>
   <w:num w:numId="1" w16cid:durableId="414278051">
-    <w:abstractNumId w:val="10"/>
+    <w:abstractNumId w:val="14"/>
   </w:num>
   <w:num w:numId="2" w16cid:durableId="1199660448">
-    <w:abstractNumId w:val="4"/>
+    <w:abstractNumId w:val="5"/>
   </w:num>
   <w:num w:numId="3" w16cid:durableId="46883757">
     <w:abstractNumId w:val="1"/>
   </w:num>
   <w:num w:numId="4" w16cid:durableId="831990229">
+    <w:abstractNumId w:val="8"/>
+  </w:num>
+  <w:num w:numId="5" w16cid:durableId="1266691115">
+    <w:abstractNumId w:val="10"/>
+  </w:num>
+  <w:num w:numId="6" w16cid:durableId="1027020530">
     <w:abstractNumId w:val="7"/>
   </w:num>
-  <w:num w:numId="5" w16cid:durableId="1266691115">
-    <w:abstractNumId w:val="8"/>
+  <w:num w:numId="7" w16cid:durableId="1233660006">
+    <w:abstractNumId w:val="3"/>
   </w:num>
-  <w:num w:numId="6" w16cid:durableId="1027020530">
+  <w:num w:numId="8" w16cid:durableId="1152529460">
+    <w:abstractNumId w:val="12"/>
+  </w:num>
+  <w:num w:numId="9" w16cid:durableId="1143960563">
     <w:abstractNumId w:val="6"/>
   </w:num>
-  <w:num w:numId="7" w16cid:durableId="1233660006">
-    <w:abstractNumId w:val="2"/>
-  </w:num>
-  <w:num w:numId="8" w16cid:durableId="1152529460">
-    <w:abstractNumId w:val="9"/>
-  </w:num>
-  <w:num w:numId="9" w16cid:durableId="1143960563">
-    <w:abstractNumId w:val="5"/>
-  </w:num>
   <w:num w:numId="10" w16cid:durableId="1174103337">
-    <w:abstractNumId w:val="3"/>
+    <w:abstractNumId w:val="4"/>
   </w:num>
   <w:num w:numId="11" w16cid:durableId="1332416005">
     <w:abstractNumId w:val="0"/>
+  </w:num>
+  <w:num w:numId="12" w16cid:durableId="18511572">
+    <w:abstractNumId w:val="13"/>
+  </w:num>
+  <w:num w:numId="13" w16cid:durableId="680622662">
+    <w:abstractNumId w:val="2"/>
+  </w:num>
+  <w:num w:numId="14" w16cid:durableId="1430546510">
+    <w:abstractNumId w:val="9"/>
+  </w:num>
+  <w:num w:numId="15" w16cid:durableId="1526403004">
+    <w:abstractNumId w:val="11"/>
   </w:num>
   <w:numIdMacAtCleanup w:val="11"/>
 </w:numbering>
@@ -19434,7 +19943,7 @@
   <w:style w:type="paragraph" w:default="1" w:styleId="Normal">
     <w:name w:val="Normal"/>
     <w:qFormat/>
-    <w:rsid w:val="008E3286"/>
+    <w:rsid w:val="00145CB6"/>
     <w:pPr>
       <w:spacing w:line="240" w:lineRule="auto"/>
     </w:pPr>

</xml_diff>

<commit_message>
adding phone number for writing center
</commit_message>
<xml_diff>
--- a/TechComm/semester/2023-01-Spring/ShortGuide2TW-Spring23.docx
+++ b/TechComm/semester/2023-01-Spring/ShortGuide2TW-Spring23.docx
@@ -1385,19 +1385,7 @@
           <w:rPr>
             <w:rStyle w:val="Hyperlink"/>
           </w:rPr>
-          <w:t xml:space="preserve"> Po</w:t>
-        </w:r>
-        <w:r>
-          <w:rPr>
-            <w:rStyle w:val="Hyperlink"/>
-          </w:rPr>
-          <w:t>l</w:t>
-        </w:r>
-        <w:r>
-          <w:rPr>
-            <w:rStyle w:val="Hyperlink"/>
-          </w:rPr>
-          <w:t>icy</w:t>
+          <w:t xml:space="preserve"> Policy</w:t>
         </w:r>
         <w:r>
           <w:rPr>
@@ -1879,27 +1867,7 @@
           <w:sz w:val="20"/>
           <w:szCs w:val="20"/>
         </w:rPr>
-        <w:t xml:space="preserve">You can arrange to do your work for this </w:t>
-      </w:r>
-      <w:proofErr w:type="gramStart"/>
-      <w:r>
-        <w:rPr>
-          <w:rFonts w:ascii="Acherus Grotesque Light" w:hAnsi="Acherus Grotesque Light" w:cs="Calibri"/>
-          <w:color w:val="222222"/>
-          <w:sz w:val="20"/>
-          <w:szCs w:val="20"/>
-        </w:rPr>
-        <w:t>course</w:t>
-      </w:r>
-      <w:proofErr w:type="gramEnd"/>
-      <w:r>
-        <w:rPr>
-          <w:rFonts w:ascii="Acherus Grotesque Light" w:hAnsi="Acherus Grotesque Light" w:cs="Calibri"/>
-          <w:color w:val="222222"/>
-          <w:sz w:val="20"/>
-          <w:szCs w:val="20"/>
-        </w:rPr>
-        <w:t xml:space="preserve"> any place that works for you. Since all work is done online and independently, you have complete control over where you work.</w:t>
+        <w:t>You can arrange to do your work for this course any place that works for you. Since all work is done online and independently, you have complete control over where you work.</w:t>
       </w:r>
     </w:p>
     <w:p>
@@ -2227,11 +2195,7 @@
         <w:pStyle w:val="Subtitle"/>
       </w:pPr>
       <w:r>
-        <w:t xml:space="preserve">English </w:t>
-      </w:r>
-      <w:proofErr w:type="gramStart"/>
-      <w:r>
-        <w:t>3764</w:t>
+        <w:t>English 3764</w:t>
       </w:r>
       <w:r>
         <w:rPr>
@@ -2259,7 +2223,6 @@
         </w:rPr>
         <w:t>⚫</w:t>
       </w:r>
-      <w:proofErr w:type="gramEnd"/>
       <w:r>
         <w:rPr>
           <w:color w:val="861F41"/>
@@ -3556,15 +3519,7 @@
           </w:p>
           <w:p>
             <w:r>
-              <w:t xml:space="preserve">Working, dependable Internet access and a backup plan. If the connection where you live goes out, know where you can go for free </w:t>
-            </w:r>
-            <w:proofErr w:type="spellStart"/>
-            <w:r>
-              <w:t>WiFi</w:t>
-            </w:r>
-            <w:proofErr w:type="spellEnd"/>
-            <w:r>
-              <w:t>.</w:t>
+              <w:t>Working, dependable Internet access and a backup plan. If the connection where you live goes out, know where you can go for free WiFi.</w:t>
             </w:r>
           </w:p>
         </w:tc>
@@ -3716,18 +3671,10 @@
               <w:t>s</w:t>
             </w:r>
             <w:r>
-              <w:t xml:space="preserve"> or </w:t>
-            </w:r>
-            <w:proofErr w:type="spellStart"/>
-            <w:r>
-              <w:t>MOV</w:t>
-            </w:r>
-            <w:r>
-              <w:t>s</w:t>
-            </w:r>
-            <w:proofErr w:type="spellEnd"/>
-            <w:r>
-              <w:t>.</w:t>
+              <w:t xml:space="preserve"> or MOV</w:t>
+            </w:r>
+            <w:r>
+              <w:t>s.</w:t>
             </w:r>
           </w:p>
         </w:tc>
@@ -6092,11 +6039,11 @@
         <w:pStyle w:val="Heading1"/>
       </w:pPr>
       <w:bookmarkStart w:id="48" w:name="_Toc92416444"/>
-      <w:bookmarkStart w:id="49" w:name="_Toc103729018"/>
-      <w:bookmarkStart w:id="50" w:name="_Toc104155368"/>
-      <w:bookmarkStart w:id="51" w:name="_Hlk78689133"/>
-      <w:bookmarkStart w:id="52" w:name="_Toc103729015"/>
-      <w:bookmarkStart w:id="53" w:name="_Toc123786689"/>
+      <w:bookmarkStart w:id="49" w:name="_Toc123786689"/>
+      <w:bookmarkStart w:id="50" w:name="_Toc103729018"/>
+      <w:bookmarkStart w:id="51" w:name="_Toc104155368"/>
+      <w:bookmarkStart w:id="52" w:name="_Hlk78689133"/>
+      <w:bookmarkStart w:id="53" w:name="_Toc103729015"/>
       <w:r>
         <w:lastRenderedPageBreak/>
         <w:t>Suggested</w:t>
@@ -6108,7 +6055,7 @@
       <w:r>
         <w:t xml:space="preserve"> &amp; Due Dates</w:t>
       </w:r>
-      <w:bookmarkEnd w:id="53"/>
+      <w:bookmarkEnd w:id="49"/>
     </w:p>
     <w:p>
       <w:pPr>
@@ -7251,14 +7198,14 @@
         <w:br w:type="page"/>
       </w:r>
     </w:p>
+    <w:bookmarkStart w:id="54" w:name="_Toc104155369"/>
+    <w:bookmarkStart w:id="55" w:name="_Toc123786690"/>
+    <w:bookmarkEnd w:id="50"/>
+    <w:bookmarkEnd w:id="51"/>
     <w:p>
       <w:pPr>
         <w:pStyle w:val="Heading1"/>
       </w:pPr>
-      <w:bookmarkStart w:id="54" w:name="_Toc104155369"/>
-      <w:bookmarkStart w:id="55" w:name="_Toc123786690"/>
-      <w:bookmarkEnd w:id="49"/>
-      <w:bookmarkEnd w:id="50"/>
       <w:r>
         <w:rPr>
           <w:rFonts w:ascii="Acherus Grotesque Medium" w:hAnsi="Acherus Grotesque Medium"/>
@@ -7370,27 +7317,7 @@
                                 <w:sz w:val="24"/>
                                 <w:szCs w:val="24"/>
                               </w:rPr>
-                              <w:t>(</w:t>
-                            </w:r>
-                            <w:proofErr w:type="gramStart"/>
-                            <w:r>
-                              <w:rPr>
-                                <w:rFonts w:ascii="Acherus Grotesque Medium" w:hAnsi="Acherus Grotesque Medium"/>
-                                <w:color w:val="FFFFFF" w:themeColor="background1"/>
-                                <w:sz w:val="24"/>
-                                <w:szCs w:val="24"/>
-                              </w:rPr>
-                              <w:t>no</w:t>
-                            </w:r>
-                            <w:proofErr w:type="gramEnd"/>
-                            <w:r>
-                              <w:rPr>
-                                <w:rFonts w:ascii="Acherus Grotesque Medium" w:hAnsi="Acherus Grotesque Medium"/>
-                                <w:color w:val="FFFFFF" w:themeColor="background1"/>
-                                <w:sz w:val="24"/>
-                                <w:szCs w:val="24"/>
-                              </w:rPr>
-                              <w:t xml:space="preserve"> questions asked)</w:t>
+                              <w:t>(no questions asked)</w:t>
                             </w:r>
                           </w:p>
                         </w:txbxContent>
@@ -7492,8 +7419,8 @@
       <w:r>
         <w:t>Due Dates &amp; the Late Policy</w:t>
       </w:r>
-      <w:bookmarkEnd w:id="51"/>
       <w:bookmarkEnd w:id="52"/>
+      <w:bookmarkEnd w:id="53"/>
       <w:bookmarkEnd w:id="54"/>
       <w:bookmarkEnd w:id="55"/>
     </w:p>
@@ -8973,15 +8900,7 @@
         <w:t>M</w:t>
       </w:r>
       <w:r>
-        <w:t>ake-</w:t>
-      </w:r>
-      <w:proofErr w:type="gramStart"/>
-      <w:r>
-        <w:t>ups</w:t>
-      </w:r>
-      <w:proofErr w:type="gramEnd"/>
-      <w:r>
-        <w:t xml:space="preserve"> </w:t>
+        <w:t xml:space="preserve">ake-ups </w:t>
       </w:r>
       <w:r>
         <w:t>and</w:t>
@@ -9401,21 +9320,7 @@
         <w:rPr>
           <w:rFonts w:eastAsia="Arial"/>
         </w:rPr>
-        <w:t xml:space="preserve">, </w:t>
-      </w:r>
-      <w:proofErr w:type="gramStart"/>
-      <w:r>
-        <w:rPr>
-          <w:rFonts w:eastAsia="Arial"/>
-        </w:rPr>
-        <w:t>mortar</w:t>
-      </w:r>
-      <w:proofErr w:type="gramEnd"/>
-      <w:r>
-        <w:rPr>
-          <w:rFonts w:eastAsia="Arial"/>
-        </w:rPr>
-        <w:t xml:space="preserve"> and pestle)</w:t>
+        <w:t>, mortar and pestle)</w:t>
       </w:r>
       <w:r>
         <w:rPr>
@@ -9988,14 +9893,14 @@
       <w:pPr>
         <w:pStyle w:val="Heading1"/>
       </w:pPr>
-      <w:bookmarkStart w:id="70" w:name="_Toc103729017"/>
-      <w:bookmarkStart w:id="71" w:name="_Toc104155371"/>
-      <w:bookmarkStart w:id="72" w:name="_Toc123786692"/>
+      <w:bookmarkStart w:id="70" w:name="_Toc123786692"/>
+      <w:bookmarkStart w:id="71" w:name="_Toc103729017"/>
+      <w:bookmarkStart w:id="72" w:name="_Toc104155371"/>
       <w:r>
         <w:lastRenderedPageBreak/>
         <w:t>Why Food &amp; Technical Writing?</w:t>
       </w:r>
-      <w:bookmarkEnd w:id="72"/>
+      <w:bookmarkEnd w:id="70"/>
     </w:p>
     <w:p>
       <w:pPr>
@@ -10593,8 +10498,8 @@
       <w:r>
         <w:t>A Module in Canvas is like a Bucket</w:t>
       </w:r>
-      <w:bookmarkEnd w:id="70"/>
       <w:bookmarkEnd w:id="71"/>
+      <w:bookmarkEnd w:id="72"/>
       <w:bookmarkEnd w:id="73"/>
     </w:p>
     <w:p>
@@ -13530,23 +13435,7 @@
     </w:p>
     <w:p>
       <w:r>
-        <w:t xml:space="preserve">Generally speaking, if you do the work </w:t>
-      </w:r>
-      <w:proofErr w:type="gramStart"/>
-      <w:r>
-        <w:t>in</w:t>
-      </w:r>
-      <w:proofErr w:type="gramEnd"/>
-      <w:r>
-        <w:t xml:space="preserve"> the </w:t>
-      </w:r>
-      <w:proofErr w:type="gramStart"/>
-      <w:r>
-        <w:t>course</w:t>
-      </w:r>
-      <w:proofErr w:type="gramEnd"/>
-      <w:r>
-        <w:t xml:space="preserve"> you have a 70% chance of earning a grade in the A range. If you don't do the work, you likely have a course grade in the C or D range. People in the F range usually withdraw from the course.</w:t>
+        <w:t>Generally speaking, if you do the work in the course you have a 70% chance of earning a grade in the A range. If you don't do the work, you likely have a course grade in the C or D range. People in the F range usually withdraw from the course.</w:t>
       </w:r>
     </w:p>
     <w:p>
@@ -14356,15 +14245,7 @@
         </w:drawing>
       </w:r>
       <w:r>
-        <w:t xml:space="preserve">At the end of the term and after all </w:t>
-      </w:r>
-      <w:proofErr w:type="gramStart"/>
-      <w:r>
-        <w:t>work</w:t>
-      </w:r>
-      <w:proofErr w:type="gramEnd"/>
-      <w:r>
-        <w:t xml:space="preserve"> has been marked, I’ll review the work you’ve completed and compare it to the effort expectations. I will fill out the Effort Expectations Rubric, so that you can see your potential course grade. </w:t>
+        <w:t xml:space="preserve">At the end of the term and after all work has been marked, I’ll review the work you’ve completed and compare it to the effort expectations. I will fill out the Effort Expectations Rubric, so that you can see your potential course grade. </w:t>
       </w:r>
       <w:r>
         <w:t xml:space="preserve">You’ll find this information in the </w:t>
@@ -14552,25 +14433,7 @@
           <w:sz w:val="20"/>
           <w:szCs w:val="20"/>
         </w:rPr>
-        <w:t>Make-</w:t>
-      </w:r>
-      <w:proofErr w:type="gramStart"/>
-      <w:r>
-        <w:rPr>
-          <w:rFonts w:ascii="Acherus Grotesque Light" w:hAnsi="Acherus Grotesque Light" w:cs="Calibri"/>
-          <w:sz w:val="20"/>
-          <w:szCs w:val="20"/>
-        </w:rPr>
-        <w:t>ups</w:t>
-      </w:r>
-      <w:proofErr w:type="gramEnd"/>
-      <w:r>
-        <w:rPr>
-          <w:rFonts w:ascii="Acherus Grotesque Light" w:hAnsi="Acherus Grotesque Light" w:cs="Calibri"/>
-          <w:sz w:val="20"/>
-          <w:szCs w:val="20"/>
-        </w:rPr>
-        <w:t xml:space="preserve"> and extensions </w:t>
+        <w:t xml:space="preserve">Make-ups and extensions </w:t>
       </w:r>
       <w:r>
         <w:rPr>
@@ -14886,21 +14749,7 @@
         <w:rPr>
           <w:rFonts w:eastAsia="Arial"/>
         </w:rPr>
-        <w:t xml:space="preserve">ocus on what you’re trying to say. Forget about the pressure to be perfect. Why? Your ideas and the purpose of your message are the most important </w:t>
-      </w:r>
-      <w:proofErr w:type="gramStart"/>
-      <w:r>
-        <w:rPr>
-          <w:rFonts w:eastAsia="Arial"/>
-        </w:rPr>
-        <w:t>part</w:t>
-      </w:r>
-      <w:proofErr w:type="gramEnd"/>
-      <w:r>
-        <w:rPr>
-          <w:rFonts w:eastAsia="Arial"/>
-        </w:rPr>
-        <w:t xml:space="preserve"> of what you write. </w:t>
+        <w:t xml:space="preserve">ocus on what you’re trying to say. Forget about the pressure to be perfect. Why? Your ideas and the purpose of your message are the most important part of what you write. </w:t>
       </w:r>
     </w:p>
     <w:p>
@@ -15985,19 +15834,11 @@
               </w:rPr>
               <w:br/>
             </w:r>
-            <w:proofErr w:type="spellStart"/>
             <w:r>
               <w:rPr>
                 <w:lang w:val="en"/>
               </w:rPr>
-              <w:t>Schedule</w:t>
-            </w:r>
-            <w:proofErr w:type="spellEnd"/>
-            <w:r>
-              <w:rPr>
-                <w:lang w:val="en"/>
-              </w:rPr>
-              <w:t xml:space="preserve"> </w:t>
+              <w:t xml:space="preserve">Schedule </w:t>
             </w:r>
             <w:r>
               <w:rPr>
@@ -16860,17 +16701,18 @@
         <w:t xml:space="preserve">ake appointments online by setting up an account with </w:t>
       </w:r>
       <w:hyperlink r:id="rId89" w:history="1">
-        <w:proofErr w:type="spellStart"/>
         <w:r>
           <w:rPr>
             <w:rStyle w:val="Hyperlink"/>
           </w:rPr>
           <w:t>WCOnline</w:t>
         </w:r>
-        <w:proofErr w:type="spellEnd"/>
       </w:hyperlink>
       <w:r>
-        <w:t>.</w:t>
+        <w:t xml:space="preserve"> </w:t>
+      </w:r>
+      <w:r>
+        <w:t>or call the Writing Center director at 540-231-9270.</w:t>
       </w:r>
     </w:p>
     <w:p>
@@ -17226,27 +17068,7 @@
           <w:color w:val="333333"/>
           <w:u w:val="none"/>
         </w:rPr>
-        <w:t xml:space="preserve">If you can’t catch me on Google Chat, we can set up an appointment. Send me a message using the Canvas </w:t>
-      </w:r>
-      <w:proofErr w:type="gramStart"/>
-      <w:r>
-        <w:rPr>
-          <w:rStyle w:val="Hyperlink"/>
-          <w:rFonts w:eastAsia="Arial"/>
-          <w:color w:val="333333"/>
-          <w:u w:val="none"/>
-        </w:rPr>
-        <w:t>Inbox, and</w:t>
-      </w:r>
-      <w:proofErr w:type="gramEnd"/>
-      <w:r>
-        <w:rPr>
-          <w:rStyle w:val="Hyperlink"/>
-          <w:rFonts w:eastAsia="Arial"/>
-          <w:color w:val="333333"/>
-          <w:u w:val="none"/>
-        </w:rPr>
-        <w:t xml:space="preserve"> tell me what you want to discuss and when you’re available.</w:t>
+        <w:t>If you can’t catch me on Google Chat, we can set up an appointment. Send me a message using the Canvas Inbox, and tell me what you want to discuss and when you’re available.</w:t>
       </w:r>
     </w:p>
     <w:p>
@@ -17426,27 +17248,7 @@
           <w:color w:val="333333"/>
           <w:u w:val="none"/>
         </w:rPr>
-        <w:t xml:space="preserve">I will check in during the weekend, and I may reply. Do not worry if you don’t hear from me until </w:t>
-      </w:r>
-      <w:proofErr w:type="gramStart"/>
-      <w:r>
-        <w:rPr>
-          <w:rStyle w:val="Hyperlink"/>
-          <w:rFonts w:eastAsia="Arial"/>
-          <w:color w:val="333333"/>
-          <w:u w:val="none"/>
-        </w:rPr>
-        <w:t>Monday</w:t>
-      </w:r>
-      <w:proofErr w:type="gramEnd"/>
-      <w:r>
-        <w:rPr>
-          <w:rStyle w:val="Hyperlink"/>
-          <w:rFonts w:eastAsia="Arial"/>
-          <w:color w:val="333333"/>
-          <w:u w:val="none"/>
-        </w:rPr>
-        <w:t xml:space="preserve"> however.</w:t>
+        <w:t>I will check in during the weekend, and I may reply. Do not worry if you don’t hear from me until Monday however.</w:t>
       </w:r>
     </w:p>
     <w:sectPr>
@@ -20039,7 +19841,6 @@
   <w:style w:type="character" w:default="1" w:styleId="DefaultParagraphFont">
     <w:name w:val="Default Paragraph Font"/>
     <w:uiPriority w:val="1"/>
-    <w:semiHidden/>
     <w:unhideWhenUsed/>
   </w:style>
   <w:style w:type="table" w:default="1" w:styleId="TableNormal">

</xml_diff>

<commit_message>
Updating for Module 1, correcting missing info in short guide
</commit_message>
<xml_diff>
--- a/TechComm/semester/2023-01-Spring/ShortGuide2TW-Spring23.docx
+++ b/TechComm/semester/2023-01-Spring/ShortGuide2TW-Spring23.docx
@@ -9412,7 +9412,7 @@
         <w:rPr>
           <w:rFonts w:eastAsia="Arial"/>
         </w:rPr>
-        <w:t xml:space="preserve">describe the item or process is, how it works, and </w:t>
+        <w:t xml:space="preserve">describe the item or process, how it works, and </w:t>
       </w:r>
       <w:r>
         <w:rPr>
@@ -13190,10 +13190,10 @@
               <w:cnfStyle w:val="000000100000" w:firstRow="0" w:lastRow="0" w:firstColumn="0" w:lastColumn="0" w:oddVBand="0" w:evenVBand="0" w:oddHBand="1" w:evenHBand="0" w:firstRowFirstColumn="0" w:firstRowLastColumn="0" w:lastRowFirstColumn="0" w:lastRowLastColumn="0"/>
             </w:pPr>
             <w:r>
-              <w:t>None</w:t>
-            </w:r>
-            <w:r>
-              <w:t xml:space="preserve"> of the </w:t>
+              <w:t>Fewer than two of</w:t>
+            </w:r>
+            <w:r>
+              <w:t xml:space="preserve"> the </w:t>
             </w:r>
             <w:r>
               <w:t>Full Draft</w:t>
@@ -16709,10 +16709,7 @@
         </w:r>
       </w:hyperlink>
       <w:r>
-        <w:t xml:space="preserve"> </w:t>
-      </w:r>
-      <w:r>
-        <w:t>or call the Writing Center director at 540-231-9270.</w:t>
+        <w:t xml:space="preserve"> or call the Writing Center director at 540-231-9270.</w:t>
       </w:r>
     </w:p>
     <w:p>
@@ -19841,6 +19838,7 @@
   <w:style w:type="character" w:default="1" w:styleId="DefaultParagraphFont">
     <w:name w:val="Default Paragraph Font"/>
     <w:uiPriority w:val="1"/>
+    <w:semiHidden/>
     <w:unhideWhenUsed/>
   </w:style>
   <w:style w:type="table" w:default="1" w:styleId="TableNormal">

</xml_diff>